<commit_message>
draft report name change
</commit_message>
<xml_diff>
--- a/DGIWG GitHub report.docx
+++ b/DGIWG GitHub report.docx
@@ -26,7 +26,31 @@
           <w:szCs w:val="66"/>
           <w:lang w:val="en-US" w:eastAsia="fr-FR"/>
         </w:rPr>
-        <w:t>DGIWG GitHub report</w:t>
+        <w:t xml:space="preserve">DGIWG </w:t>
+      </w:r>
+      <w:proofErr w:type="spellStart"/>
+      <w:r>
+        <w:rPr>
+          <w:rFonts w:ascii="Helvetica" w:eastAsia="Times New Roman" w:hAnsi="Helvetica" w:cs="Helvetica"/>
+          <w:color w:val="000000"/>
+          <w:kern w:val="36"/>
+          <w:sz w:val="66"/>
+          <w:szCs w:val="66"/>
+          <w:lang w:val="en-US" w:eastAsia="fr-FR"/>
+        </w:rPr>
+        <w:t>GitHub</w:t>
+      </w:r>
+      <w:proofErr w:type="spellEnd"/>
+      <w:r>
+        <w:rPr>
+          <w:rFonts w:ascii="Helvetica" w:eastAsia="Times New Roman" w:hAnsi="Helvetica" w:cs="Helvetica"/>
+          <w:color w:val="000000"/>
+          <w:kern w:val="36"/>
+          <w:sz w:val="66"/>
+          <w:szCs w:val="66"/>
+          <w:lang w:val="en-US" w:eastAsia="fr-FR"/>
+        </w:rPr>
+        <w:t xml:space="preserve"> report</w:t>
       </w:r>
     </w:p>
     <w:p>
@@ -42,6 +66,8 @@
           <w:lang w:val="en-US" w:eastAsia="fr-FR"/>
         </w:rPr>
       </w:pPr>
+      <w:bookmarkStart w:id="0" w:name="_GoBack"/>
+      <w:bookmarkEnd w:id="0"/>
       <w:r>
         <w:rPr>
           <w:rFonts w:ascii="Helvetica" w:eastAsia="Times New Roman" w:hAnsi="Helvetica" w:cs="Helvetica"/>
@@ -55,10 +81,6 @@
     </w:p>
     <w:p>
       <w:pPr>
-        <w:numPr>
-          <w:ilvl w:val="0"/>
-          <w:numId w:val="1"/>
-        </w:numPr>
         <w:shd w:val="clear" w:color="auto" w:fill="FFFFFF"/>
         <w:spacing w:after="0" w:line="240" w:lineRule="auto"/>
         <w:ind w:left="60"/>
@@ -68,80 +90,10 @@
           <w:color w:val="222222"/>
           <w:sz w:val="23"/>
           <w:szCs w:val="23"/>
-          <w:lang w:eastAsia="fr-FR"/>
-        </w:rPr>
-      </w:pPr>
-      <w:r>
-        <w:rPr>
-          <w:rFonts w:ascii="Helvetica" w:eastAsia="Times New Roman" w:hAnsi="Helvetica" w:cs="Helvetica"/>
-          <w:color w:val="222222"/>
-          <w:sz w:val="23"/>
-          <w:szCs w:val="23"/>
-          <w:lang w:eastAsia="fr-FR"/>
-        </w:rPr>
-        <w:fldChar w:fldCharType="begin"/>
-      </w:r>
-      <w:r>
-        <w:rPr>
-          <w:rFonts w:ascii="Helvetica" w:eastAsia="Times New Roman" w:hAnsi="Helvetica" w:cs="Helvetica"/>
-          <w:color w:val="222222"/>
-          <w:sz w:val="23"/>
-          <w:szCs w:val="23"/>
-          <w:lang w:eastAsia="fr-FR"/>
-        </w:rPr>
-        <w:instrText xml:space="preserve"> HYPERLINK "file:///C:\\Users\\dsarafinof\\Documents\\GitHub\\DGIWG\\sandbox\\DGIWG-Github-report.html" \l "_introduction" </w:instrText>
-      </w:r>
-      <w:r>
-        <w:rPr>
-          <w:rFonts w:ascii="Helvetica" w:eastAsia="Times New Roman" w:hAnsi="Helvetica" w:cs="Helvetica"/>
-          <w:color w:val="222222"/>
-          <w:sz w:val="23"/>
-          <w:szCs w:val="23"/>
-          <w:lang w:eastAsia="fr-FR"/>
-        </w:rPr>
-        <w:fldChar w:fldCharType="separate"/>
-      </w:r>
-      <w:r>
-        <w:rPr>
-          <w:rFonts w:ascii="Helvetica" w:eastAsia="Times New Roman" w:hAnsi="Helvetica" w:cs="Helvetica"/>
-          <w:color w:val="006699"/>
-          <w:sz w:val="23"/>
-          <w:szCs w:val="23"/>
-          <w:u w:val="single"/>
-          <w:lang w:eastAsia="fr-FR"/>
-        </w:rPr>
-        <w:t>1. Introduction</w:t>
-      </w:r>
-      <w:r>
-        <w:rPr>
-          <w:rFonts w:ascii="Helvetica" w:eastAsia="Times New Roman" w:hAnsi="Helvetica" w:cs="Helvetica"/>
-          <w:color w:val="222222"/>
-          <w:sz w:val="23"/>
-          <w:szCs w:val="23"/>
-          <w:lang w:eastAsia="fr-FR"/>
-        </w:rPr>
-        <w:fldChar w:fldCharType="end"/>
-      </w:r>
-    </w:p>
-    <w:p>
-      <w:pPr>
-        <w:numPr>
-          <w:ilvl w:val="1"/>
-          <w:numId w:val="1"/>
-        </w:numPr>
-        <w:shd w:val="clear" w:color="auto" w:fill="FFFFFF"/>
-        <w:spacing w:after="0" w:line="240" w:lineRule="auto"/>
-        <w:ind w:left="60"/>
-        <w:jc w:val="both"/>
-        <w:rPr>
-          <w:rFonts w:ascii="Helvetica" w:eastAsia="Times New Roman" w:hAnsi="Helvetica" w:cs="Helvetica"/>
-          <w:color w:val="222222"/>
-          <w:sz w:val="23"/>
-          <w:szCs w:val="23"/>
-          <w:lang w:eastAsia="fr-FR"/>
-        </w:rPr>
-      </w:pPr>
-      <w:hyperlink r:id="rId6" w:anchor="_context" w:history="1">
+          <w:lang w:val="en-US" w:eastAsia="fr-FR"/>
+        </w:rPr>
+      </w:pPr>
+      <w:hyperlink r:id="rId6" w:anchor="_introduction" w:history="1">
         <w:r>
           <w:rPr>
             <w:rFonts w:ascii="Helvetica" w:eastAsia="Times New Roman" w:hAnsi="Helvetica" w:cs="Helvetica"/>
@@ -149,11 +101,27 @@
             <w:sz w:val="23"/>
             <w:szCs w:val="23"/>
             <w:u w:val="single"/>
-            <w:lang w:eastAsia="fr-FR"/>
+            <w:lang w:val="en-US" w:eastAsia="fr-FR"/>
           </w:rPr>
-          <w:t xml:space="preserve">1.1. </w:t>
+          <w:t>1. Introduction</w:t>
         </w:r>
-        <w:proofErr w:type="spellStart"/>
+      </w:hyperlink>
+    </w:p>
+    <w:p>
+      <w:pPr>
+        <w:shd w:val="clear" w:color="auto" w:fill="FFFFFF"/>
+        <w:spacing w:after="0" w:line="240" w:lineRule="auto"/>
+        <w:ind w:left="60" w:firstLine="648"/>
+        <w:jc w:val="both"/>
+        <w:rPr>
+          <w:rFonts w:ascii="Helvetica" w:eastAsia="Times New Roman" w:hAnsi="Helvetica" w:cs="Helvetica"/>
+          <w:color w:val="222222"/>
+          <w:sz w:val="23"/>
+          <w:szCs w:val="23"/>
+          <w:lang w:val="en-US" w:eastAsia="fr-FR"/>
+        </w:rPr>
+      </w:pPr>
+      <w:hyperlink r:id="rId7" w:anchor="_context" w:history="1">
         <w:r>
           <w:rPr>
             <w:rFonts w:ascii="Helvetica" w:eastAsia="Times New Roman" w:hAnsi="Helvetica" w:cs="Helvetica"/>
@@ -161,32 +129,27 @@
             <w:sz w:val="23"/>
             <w:szCs w:val="23"/>
             <w:u w:val="single"/>
-            <w:lang w:eastAsia="fr-FR"/>
+            <w:lang w:val="en-US" w:eastAsia="fr-FR"/>
           </w:rPr>
-          <w:t>Context</w:t>
+          <w:t>1.1. Context</w:t>
         </w:r>
-        <w:proofErr w:type="spellEnd"/>
       </w:hyperlink>
     </w:p>
     <w:p>
       <w:pPr>
-        <w:numPr>
-          <w:ilvl w:val="1"/>
-          <w:numId w:val="1"/>
-        </w:numPr>
         <w:shd w:val="clear" w:color="auto" w:fill="FFFFFF"/>
         <w:spacing w:after="0" w:line="240" w:lineRule="auto"/>
-        <w:ind w:left="60"/>
-        <w:jc w:val="both"/>
-        <w:rPr>
-          <w:rFonts w:ascii="Helvetica" w:eastAsia="Times New Roman" w:hAnsi="Helvetica" w:cs="Helvetica"/>
-          <w:color w:val="222222"/>
-          <w:sz w:val="23"/>
-          <w:szCs w:val="23"/>
-          <w:lang w:eastAsia="fr-FR"/>
-        </w:rPr>
-      </w:pPr>
-      <w:hyperlink r:id="rId7" w:anchor="_aim" w:history="1">
+        <w:ind w:left="60" w:firstLine="648"/>
+        <w:jc w:val="both"/>
+        <w:rPr>
+          <w:rFonts w:ascii="Helvetica" w:eastAsia="Times New Roman" w:hAnsi="Helvetica" w:cs="Helvetica"/>
+          <w:color w:val="222222"/>
+          <w:sz w:val="23"/>
+          <w:szCs w:val="23"/>
+          <w:lang w:val="en-US" w:eastAsia="fr-FR"/>
+        </w:rPr>
+      </w:pPr>
+      <w:hyperlink r:id="rId8" w:anchor="_aim" w:history="1">
         <w:r>
           <w:rPr>
             <w:rFonts w:ascii="Helvetica" w:eastAsia="Times New Roman" w:hAnsi="Helvetica" w:cs="Helvetica"/>
@@ -194,11 +157,27 @@
             <w:sz w:val="23"/>
             <w:szCs w:val="23"/>
             <w:u w:val="single"/>
-            <w:lang w:eastAsia="fr-FR"/>
+            <w:lang w:val="en-US" w:eastAsia="fr-FR"/>
           </w:rPr>
-          <w:t xml:space="preserve">1.2. </w:t>
+          <w:t>1.2. Aim</w:t>
         </w:r>
-        <w:proofErr w:type="spellStart"/>
+      </w:hyperlink>
+    </w:p>
+    <w:p>
+      <w:pPr>
+        <w:shd w:val="clear" w:color="auto" w:fill="FFFFFF"/>
+        <w:spacing w:after="0" w:line="240" w:lineRule="auto"/>
+        <w:ind w:left="60"/>
+        <w:jc w:val="both"/>
+        <w:rPr>
+          <w:rFonts w:ascii="Helvetica" w:eastAsia="Times New Roman" w:hAnsi="Helvetica" w:cs="Helvetica"/>
+          <w:color w:val="222222"/>
+          <w:sz w:val="23"/>
+          <w:szCs w:val="23"/>
+          <w:lang w:val="en-US" w:eastAsia="fr-FR"/>
+        </w:rPr>
+      </w:pPr>
+      <w:hyperlink r:id="rId9" w:anchor="_experimentation_description" w:history="1">
         <w:r>
           <w:rPr>
             <w:rFonts w:ascii="Helvetica" w:eastAsia="Times New Roman" w:hAnsi="Helvetica" w:cs="Helvetica"/>
@@ -206,32 +185,27 @@
             <w:sz w:val="23"/>
             <w:szCs w:val="23"/>
             <w:u w:val="single"/>
-            <w:lang w:eastAsia="fr-FR"/>
+            <w:lang w:val="en-US" w:eastAsia="fr-FR"/>
           </w:rPr>
-          <w:t>Aim</w:t>
+          <w:t>2. Experimentation description</w:t>
         </w:r>
-        <w:proofErr w:type="spellEnd"/>
       </w:hyperlink>
     </w:p>
     <w:p>
       <w:pPr>
-        <w:numPr>
-          <w:ilvl w:val="0"/>
-          <w:numId w:val="1"/>
-        </w:numPr>
         <w:shd w:val="clear" w:color="auto" w:fill="FFFFFF"/>
         <w:spacing w:after="0" w:line="240" w:lineRule="auto"/>
-        <w:ind w:left="60"/>
-        <w:jc w:val="both"/>
-        <w:rPr>
-          <w:rFonts w:ascii="Helvetica" w:eastAsia="Times New Roman" w:hAnsi="Helvetica" w:cs="Helvetica"/>
-          <w:color w:val="222222"/>
-          <w:sz w:val="23"/>
-          <w:szCs w:val="23"/>
-          <w:lang w:eastAsia="fr-FR"/>
-        </w:rPr>
-      </w:pPr>
-      <w:hyperlink r:id="rId8" w:anchor="_experimentation_description" w:history="1">
+        <w:ind w:left="60" w:firstLine="648"/>
+        <w:jc w:val="both"/>
+        <w:rPr>
+          <w:rFonts w:ascii="Helvetica" w:eastAsia="Times New Roman" w:hAnsi="Helvetica" w:cs="Helvetica"/>
+          <w:color w:val="222222"/>
+          <w:sz w:val="23"/>
+          <w:szCs w:val="23"/>
+          <w:lang w:val="en-US" w:eastAsia="fr-FR"/>
+        </w:rPr>
+      </w:pPr>
+      <w:hyperlink r:id="rId10" w:anchor="_github_setup" w:history="1">
         <w:r>
           <w:rPr>
             <w:rFonts w:ascii="Helvetica" w:eastAsia="Times New Roman" w:hAnsi="Helvetica" w:cs="Helvetica"/>
@@ -239,63 +213,7 @@
             <w:sz w:val="23"/>
             <w:szCs w:val="23"/>
             <w:u w:val="single"/>
-            <w:lang w:eastAsia="fr-FR"/>
-          </w:rPr>
-          <w:t xml:space="preserve">2. </w:t>
-        </w:r>
-        <w:proofErr w:type="spellStart"/>
-        <w:r>
-          <w:rPr>
-            <w:rFonts w:ascii="Helvetica" w:eastAsia="Times New Roman" w:hAnsi="Helvetica" w:cs="Helvetica"/>
-            <w:color w:val="006699"/>
-            <w:sz w:val="23"/>
-            <w:szCs w:val="23"/>
-            <w:u w:val="single"/>
-            <w:lang w:eastAsia="fr-FR"/>
-          </w:rPr>
-          <w:t>Experimentation</w:t>
-        </w:r>
-        <w:proofErr w:type="spellEnd"/>
-        <w:r>
-          <w:rPr>
-            <w:rFonts w:ascii="Helvetica" w:eastAsia="Times New Roman" w:hAnsi="Helvetica" w:cs="Helvetica"/>
-            <w:color w:val="006699"/>
-            <w:sz w:val="23"/>
-            <w:szCs w:val="23"/>
-            <w:u w:val="single"/>
-            <w:lang w:eastAsia="fr-FR"/>
-          </w:rPr>
-          <w:t xml:space="preserve"> description</w:t>
-        </w:r>
-      </w:hyperlink>
-    </w:p>
-    <w:p>
-      <w:pPr>
-        <w:numPr>
-          <w:ilvl w:val="1"/>
-          <w:numId w:val="1"/>
-        </w:numPr>
-        <w:shd w:val="clear" w:color="auto" w:fill="FFFFFF"/>
-        <w:spacing w:after="0" w:line="240" w:lineRule="auto"/>
-        <w:ind w:left="60"/>
-        <w:jc w:val="both"/>
-        <w:rPr>
-          <w:rFonts w:ascii="Helvetica" w:eastAsia="Times New Roman" w:hAnsi="Helvetica" w:cs="Helvetica"/>
-          <w:color w:val="222222"/>
-          <w:sz w:val="23"/>
-          <w:szCs w:val="23"/>
-          <w:lang w:eastAsia="fr-FR"/>
-        </w:rPr>
-      </w:pPr>
-      <w:hyperlink r:id="rId9" w:anchor="_github_setup" w:history="1">
-        <w:r>
-          <w:rPr>
-            <w:rFonts w:ascii="Helvetica" w:eastAsia="Times New Roman" w:hAnsi="Helvetica" w:cs="Helvetica"/>
-            <w:color w:val="006699"/>
-            <w:sz w:val="23"/>
-            <w:szCs w:val="23"/>
-            <w:u w:val="single"/>
-            <w:lang w:eastAsia="fr-FR"/>
+            <w:lang w:val="en-US" w:eastAsia="fr-FR"/>
           </w:rPr>
           <w:t xml:space="preserve">2.1. </w:t>
         </w:r>
@@ -307,7 +225,7 @@
             <w:sz w:val="23"/>
             <w:szCs w:val="23"/>
             <w:u w:val="single"/>
-            <w:lang w:eastAsia="fr-FR"/>
+            <w:lang w:val="en-US" w:eastAsia="fr-FR"/>
           </w:rPr>
           <w:t>GitHub</w:t>
         </w:r>
@@ -319,7 +237,7 @@
             <w:sz w:val="23"/>
             <w:szCs w:val="23"/>
             <w:u w:val="single"/>
-            <w:lang w:eastAsia="fr-FR"/>
+            <w:lang w:val="en-US" w:eastAsia="fr-FR"/>
           </w:rPr>
           <w:t xml:space="preserve"> setup</w:t>
         </w:r>
@@ -327,23 +245,19 @@
     </w:p>
     <w:p>
       <w:pPr>
-        <w:numPr>
-          <w:ilvl w:val="1"/>
-          <w:numId w:val="1"/>
-        </w:numPr>
         <w:shd w:val="clear" w:color="auto" w:fill="FFFFFF"/>
         <w:spacing w:after="0" w:line="240" w:lineRule="auto"/>
-        <w:ind w:left="60"/>
-        <w:jc w:val="both"/>
-        <w:rPr>
-          <w:rFonts w:ascii="Helvetica" w:eastAsia="Times New Roman" w:hAnsi="Helvetica" w:cs="Helvetica"/>
-          <w:color w:val="222222"/>
-          <w:sz w:val="23"/>
-          <w:szCs w:val="23"/>
-          <w:lang w:eastAsia="fr-FR"/>
-        </w:rPr>
-      </w:pPr>
-      <w:hyperlink r:id="rId10" w:anchor="_tutorial" w:history="1">
+        <w:ind w:left="60" w:firstLine="648"/>
+        <w:jc w:val="both"/>
+        <w:rPr>
+          <w:rFonts w:ascii="Helvetica" w:eastAsia="Times New Roman" w:hAnsi="Helvetica" w:cs="Helvetica"/>
+          <w:color w:val="222222"/>
+          <w:sz w:val="23"/>
+          <w:szCs w:val="23"/>
+          <w:lang w:val="en-US" w:eastAsia="fr-FR"/>
+        </w:rPr>
+      </w:pPr>
+      <w:hyperlink r:id="rId11" w:anchor="_tutorial" w:history="1">
         <w:r>
           <w:rPr>
             <w:rFonts w:ascii="Helvetica" w:eastAsia="Times New Roman" w:hAnsi="Helvetica" w:cs="Helvetica"/>
@@ -351,7 +265,7 @@
             <w:sz w:val="23"/>
             <w:szCs w:val="23"/>
             <w:u w:val="single"/>
-            <w:lang w:eastAsia="fr-FR"/>
+            <w:lang w:val="en-US" w:eastAsia="fr-FR"/>
           </w:rPr>
           <w:t>2.2. Tutorial</w:t>
         </w:r>
@@ -359,23 +273,19 @@
     </w:p>
     <w:p>
       <w:pPr>
-        <w:numPr>
-          <w:ilvl w:val="1"/>
-          <w:numId w:val="1"/>
-        </w:numPr>
         <w:shd w:val="clear" w:color="auto" w:fill="FFFFFF"/>
         <w:spacing w:after="0" w:line="240" w:lineRule="auto"/>
-        <w:ind w:left="60"/>
-        <w:jc w:val="both"/>
-        <w:rPr>
-          <w:rFonts w:ascii="Helvetica" w:eastAsia="Times New Roman" w:hAnsi="Helvetica" w:cs="Helvetica"/>
-          <w:color w:val="222222"/>
-          <w:sz w:val="23"/>
-          <w:szCs w:val="23"/>
-          <w:lang w:eastAsia="fr-FR"/>
-        </w:rPr>
-      </w:pPr>
-      <w:hyperlink r:id="rId11" w:anchor="_document_template" w:history="1">
+        <w:ind w:left="60" w:firstLine="648"/>
+        <w:jc w:val="both"/>
+        <w:rPr>
+          <w:rFonts w:ascii="Helvetica" w:eastAsia="Times New Roman" w:hAnsi="Helvetica" w:cs="Helvetica"/>
+          <w:color w:val="222222"/>
+          <w:sz w:val="23"/>
+          <w:szCs w:val="23"/>
+          <w:lang w:val="en-US" w:eastAsia="fr-FR"/>
+        </w:rPr>
+      </w:pPr>
+      <w:hyperlink r:id="rId12" w:anchor="_document_template" w:history="1">
         <w:r>
           <w:rPr>
             <w:rFonts w:ascii="Helvetica" w:eastAsia="Times New Roman" w:hAnsi="Helvetica" w:cs="Helvetica"/>
@@ -383,9 +293,89 @@
             <w:sz w:val="23"/>
             <w:szCs w:val="23"/>
             <w:u w:val="single"/>
-            <w:lang w:eastAsia="fr-FR"/>
+            <w:lang w:val="en-US" w:eastAsia="fr-FR"/>
           </w:rPr>
-          <w:t xml:space="preserve">2.3. Document </w:t>
+          <w:t>2.3. Document template</w:t>
+        </w:r>
+      </w:hyperlink>
+    </w:p>
+    <w:p>
+      <w:pPr>
+        <w:shd w:val="clear" w:color="auto" w:fill="FFFFFF"/>
+        <w:spacing w:after="0" w:line="240" w:lineRule="auto"/>
+        <w:ind w:left="60" w:firstLine="648"/>
+        <w:jc w:val="both"/>
+        <w:rPr>
+          <w:rFonts w:ascii="Helvetica" w:eastAsia="Times New Roman" w:hAnsi="Helvetica" w:cs="Helvetica"/>
+          <w:color w:val="222222"/>
+          <w:sz w:val="23"/>
+          <w:szCs w:val="23"/>
+          <w:lang w:val="en-US" w:eastAsia="fr-FR"/>
+        </w:rPr>
+      </w:pPr>
+      <w:hyperlink r:id="rId13" w:anchor="_standard_development" w:history="1">
+        <w:r>
+          <w:rPr>
+            <w:rFonts w:ascii="Helvetica" w:eastAsia="Times New Roman" w:hAnsi="Helvetica" w:cs="Helvetica"/>
+            <w:color w:val="006699"/>
+            <w:sz w:val="23"/>
+            <w:szCs w:val="23"/>
+            <w:u w:val="single"/>
+            <w:lang w:val="en-US" w:eastAsia="fr-FR"/>
+          </w:rPr>
+          <w:t>2.4. Standard development</w:t>
+        </w:r>
+      </w:hyperlink>
+    </w:p>
+    <w:p>
+      <w:pPr>
+        <w:shd w:val="clear" w:color="auto" w:fill="FFFFFF"/>
+        <w:spacing w:after="0" w:line="240" w:lineRule="auto"/>
+        <w:ind w:left="60" w:firstLine="648"/>
+        <w:jc w:val="both"/>
+        <w:rPr>
+          <w:rFonts w:ascii="Helvetica" w:eastAsia="Times New Roman" w:hAnsi="Helvetica" w:cs="Helvetica"/>
+          <w:color w:val="222222"/>
+          <w:sz w:val="23"/>
+          <w:szCs w:val="23"/>
+          <w:lang w:val="en-US" w:eastAsia="fr-FR"/>
+        </w:rPr>
+      </w:pPr>
+      <w:hyperlink r:id="rId14" w:anchor="_and_what_about_gitlab" w:history="1">
+        <w:r>
+          <w:rPr>
+            <w:rFonts w:ascii="Helvetica" w:eastAsia="Times New Roman" w:hAnsi="Helvetica" w:cs="Helvetica"/>
+            <w:color w:val="006699"/>
+            <w:sz w:val="23"/>
+            <w:szCs w:val="23"/>
+            <w:u w:val="single"/>
+            <w:lang w:val="en-US" w:eastAsia="fr-FR"/>
+          </w:rPr>
+          <w:t xml:space="preserve">2.5. </w:t>
+        </w:r>
+        <w:proofErr w:type="gramStart"/>
+        <w:r>
+          <w:rPr>
+            <w:rFonts w:ascii="Helvetica" w:eastAsia="Times New Roman" w:hAnsi="Helvetica" w:cs="Helvetica"/>
+            <w:color w:val="006699"/>
+            <w:sz w:val="23"/>
+            <w:szCs w:val="23"/>
+            <w:u w:val="single"/>
+            <w:lang w:val="en-US" w:eastAsia="fr-FR"/>
+          </w:rPr>
+          <w:t>and</w:t>
+        </w:r>
+        <w:proofErr w:type="gramEnd"/>
+        <w:r>
+          <w:rPr>
+            <w:rFonts w:ascii="Helvetica" w:eastAsia="Times New Roman" w:hAnsi="Helvetica" w:cs="Helvetica"/>
+            <w:color w:val="006699"/>
+            <w:sz w:val="23"/>
+            <w:szCs w:val="23"/>
+            <w:u w:val="single"/>
+            <w:lang w:val="en-US" w:eastAsia="fr-FR"/>
+          </w:rPr>
+          <w:t xml:space="preserve"> what about </w:t>
         </w:r>
         <w:proofErr w:type="spellStart"/>
         <w:r>
@@ -395,121 +385,7 @@
             <w:sz w:val="23"/>
             <w:szCs w:val="23"/>
             <w:u w:val="single"/>
-            <w:lang w:eastAsia="fr-FR"/>
-          </w:rPr>
-          <w:t>template</w:t>
-        </w:r>
-        <w:proofErr w:type="spellEnd"/>
-      </w:hyperlink>
-    </w:p>
-    <w:p>
-      <w:pPr>
-        <w:numPr>
-          <w:ilvl w:val="1"/>
-          <w:numId w:val="1"/>
-        </w:numPr>
-        <w:shd w:val="clear" w:color="auto" w:fill="FFFFFF"/>
-        <w:spacing w:after="0" w:line="240" w:lineRule="auto"/>
-        <w:ind w:left="60"/>
-        <w:jc w:val="both"/>
-        <w:rPr>
-          <w:rFonts w:ascii="Helvetica" w:eastAsia="Times New Roman" w:hAnsi="Helvetica" w:cs="Helvetica"/>
-          <w:color w:val="222222"/>
-          <w:sz w:val="23"/>
-          <w:szCs w:val="23"/>
-          <w:lang w:eastAsia="fr-FR"/>
-        </w:rPr>
-      </w:pPr>
-      <w:hyperlink r:id="rId12" w:anchor="_standard_development" w:history="1">
-        <w:r>
-          <w:rPr>
-            <w:rFonts w:ascii="Helvetica" w:eastAsia="Times New Roman" w:hAnsi="Helvetica" w:cs="Helvetica"/>
-            <w:color w:val="006699"/>
-            <w:sz w:val="23"/>
-            <w:szCs w:val="23"/>
-            <w:u w:val="single"/>
-            <w:lang w:eastAsia="fr-FR"/>
-          </w:rPr>
-          <w:t xml:space="preserve">2.4. Standard </w:t>
-        </w:r>
-        <w:proofErr w:type="spellStart"/>
-        <w:r>
-          <w:rPr>
-            <w:rFonts w:ascii="Helvetica" w:eastAsia="Times New Roman" w:hAnsi="Helvetica" w:cs="Helvetica"/>
-            <w:color w:val="006699"/>
-            <w:sz w:val="23"/>
-            <w:szCs w:val="23"/>
-            <w:u w:val="single"/>
-            <w:lang w:eastAsia="fr-FR"/>
-          </w:rPr>
-          <w:t>development</w:t>
-        </w:r>
-        <w:proofErr w:type="spellEnd"/>
-      </w:hyperlink>
-    </w:p>
-    <w:p>
-      <w:pPr>
-        <w:numPr>
-          <w:ilvl w:val="1"/>
-          <w:numId w:val="1"/>
-        </w:numPr>
-        <w:shd w:val="clear" w:color="auto" w:fill="FFFFFF"/>
-        <w:spacing w:after="0" w:line="240" w:lineRule="auto"/>
-        <w:ind w:left="60"/>
-        <w:jc w:val="both"/>
-        <w:rPr>
-          <w:rFonts w:ascii="Helvetica" w:eastAsia="Times New Roman" w:hAnsi="Helvetica" w:cs="Helvetica"/>
-          <w:color w:val="222222"/>
-          <w:sz w:val="23"/>
-          <w:szCs w:val="23"/>
-          <w:lang w:eastAsia="fr-FR"/>
-        </w:rPr>
-      </w:pPr>
-      <w:hyperlink r:id="rId13" w:anchor="_and_what_about_gitlab" w:history="1">
-        <w:r>
-          <w:rPr>
-            <w:rFonts w:ascii="Helvetica" w:eastAsia="Times New Roman" w:hAnsi="Helvetica" w:cs="Helvetica"/>
-            <w:color w:val="006699"/>
-            <w:sz w:val="23"/>
-            <w:szCs w:val="23"/>
-            <w:u w:val="single"/>
-            <w:lang w:eastAsia="fr-FR"/>
-          </w:rPr>
-          <w:t xml:space="preserve">2.5. and </w:t>
-        </w:r>
-        <w:proofErr w:type="spellStart"/>
-        <w:r>
-          <w:rPr>
-            <w:rFonts w:ascii="Helvetica" w:eastAsia="Times New Roman" w:hAnsi="Helvetica" w:cs="Helvetica"/>
-            <w:color w:val="006699"/>
-            <w:sz w:val="23"/>
-            <w:szCs w:val="23"/>
-            <w:u w:val="single"/>
-            <w:lang w:eastAsia="fr-FR"/>
-          </w:rPr>
-          <w:t>what</w:t>
-        </w:r>
-        <w:proofErr w:type="spellEnd"/>
-        <w:r>
-          <w:rPr>
-            <w:rFonts w:ascii="Helvetica" w:eastAsia="Times New Roman" w:hAnsi="Helvetica" w:cs="Helvetica"/>
-            <w:color w:val="006699"/>
-            <w:sz w:val="23"/>
-            <w:szCs w:val="23"/>
-            <w:u w:val="single"/>
-            <w:lang w:eastAsia="fr-FR"/>
-          </w:rPr>
-          <w:t xml:space="preserve"> about </w:t>
-        </w:r>
-        <w:proofErr w:type="spellStart"/>
-        <w:r>
-          <w:rPr>
-            <w:rFonts w:ascii="Helvetica" w:eastAsia="Times New Roman" w:hAnsi="Helvetica" w:cs="Helvetica"/>
-            <w:color w:val="006699"/>
-            <w:sz w:val="23"/>
-            <w:szCs w:val="23"/>
-            <w:u w:val="single"/>
-            <w:lang w:eastAsia="fr-FR"/>
+            <w:lang w:val="en-US" w:eastAsia="fr-FR"/>
           </w:rPr>
           <w:t>GitLab</w:t>
         </w:r>
@@ -521,7 +397,7 @@
             <w:sz w:val="23"/>
             <w:szCs w:val="23"/>
             <w:u w:val="single"/>
-            <w:lang w:eastAsia="fr-FR"/>
+            <w:lang w:val="en-US" w:eastAsia="fr-FR"/>
           </w:rPr>
           <w:t xml:space="preserve"> ?</w:t>
         </w:r>
@@ -529,10 +405,6 @@
     </w:p>
     <w:p>
       <w:pPr>
-        <w:numPr>
-          <w:ilvl w:val="0"/>
-          <w:numId w:val="1"/>
-        </w:numPr>
         <w:shd w:val="clear" w:color="auto" w:fill="FFFFFF"/>
         <w:spacing w:after="0" w:line="240" w:lineRule="auto"/>
         <w:ind w:left="60"/>
@@ -542,10 +414,10 @@
           <w:color w:val="222222"/>
           <w:sz w:val="23"/>
           <w:szCs w:val="23"/>
-          <w:lang w:eastAsia="fr-FR"/>
-        </w:rPr>
-      </w:pPr>
-      <w:hyperlink r:id="rId14" w:anchor="_feedback" w:history="1">
+          <w:lang w:val="en-US" w:eastAsia="fr-FR"/>
+        </w:rPr>
+      </w:pPr>
+      <w:hyperlink r:id="rId15" w:anchor="_feedback" w:history="1">
         <w:r>
           <w:rPr>
             <w:rFonts w:ascii="Helvetica" w:eastAsia="Times New Roman" w:hAnsi="Helvetica" w:cs="Helvetica"/>
@@ -553,7 +425,7 @@
             <w:sz w:val="23"/>
             <w:szCs w:val="23"/>
             <w:u w:val="single"/>
-            <w:lang w:eastAsia="fr-FR"/>
+            <w:lang w:val="en-US" w:eastAsia="fr-FR"/>
           </w:rPr>
           <w:t>3. Feedback</w:t>
         </w:r>
@@ -561,23 +433,19 @@
     </w:p>
     <w:p>
       <w:pPr>
-        <w:numPr>
-          <w:ilvl w:val="1"/>
-          <w:numId w:val="1"/>
-        </w:numPr>
         <w:shd w:val="clear" w:color="auto" w:fill="FFFFFF"/>
         <w:spacing w:after="0" w:line="240" w:lineRule="auto"/>
-        <w:ind w:left="60"/>
-        <w:jc w:val="both"/>
-        <w:rPr>
-          <w:rFonts w:ascii="Helvetica" w:eastAsia="Times New Roman" w:hAnsi="Helvetica" w:cs="Helvetica"/>
-          <w:color w:val="222222"/>
-          <w:sz w:val="23"/>
-          <w:szCs w:val="23"/>
-          <w:lang w:eastAsia="fr-FR"/>
-        </w:rPr>
-      </w:pPr>
-      <w:hyperlink r:id="rId15" w:anchor="_advantages" w:history="1">
+        <w:ind w:left="60" w:firstLine="648"/>
+        <w:jc w:val="both"/>
+        <w:rPr>
+          <w:rFonts w:ascii="Helvetica" w:eastAsia="Times New Roman" w:hAnsi="Helvetica" w:cs="Helvetica"/>
+          <w:color w:val="222222"/>
+          <w:sz w:val="23"/>
+          <w:szCs w:val="23"/>
+          <w:lang w:val="en-US" w:eastAsia="fr-FR"/>
+        </w:rPr>
+      </w:pPr>
+      <w:hyperlink r:id="rId16" w:anchor="_advantages" w:history="1">
         <w:r>
           <w:rPr>
             <w:rFonts w:ascii="Helvetica" w:eastAsia="Times New Roman" w:hAnsi="Helvetica" w:cs="Helvetica"/>
@@ -585,11 +453,27 @@
             <w:sz w:val="23"/>
             <w:szCs w:val="23"/>
             <w:u w:val="single"/>
-            <w:lang w:eastAsia="fr-FR"/>
+            <w:lang w:val="en-US" w:eastAsia="fr-FR"/>
           </w:rPr>
-          <w:t xml:space="preserve">3.1. </w:t>
+          <w:t>3.1. Advantages</w:t>
         </w:r>
-        <w:proofErr w:type="spellStart"/>
+      </w:hyperlink>
+    </w:p>
+    <w:p>
+      <w:pPr>
+        <w:shd w:val="clear" w:color="auto" w:fill="FFFFFF"/>
+        <w:spacing w:after="0" w:line="240" w:lineRule="auto"/>
+        <w:ind w:left="60" w:firstLine="648"/>
+        <w:jc w:val="both"/>
+        <w:rPr>
+          <w:rFonts w:ascii="Helvetica" w:eastAsia="Times New Roman" w:hAnsi="Helvetica" w:cs="Helvetica"/>
+          <w:color w:val="222222"/>
+          <w:sz w:val="23"/>
+          <w:szCs w:val="23"/>
+          <w:lang w:val="en-US" w:eastAsia="fr-FR"/>
+        </w:rPr>
+      </w:pPr>
+      <w:hyperlink r:id="rId17" w:anchor="_things_to_be_checked" w:history="1">
         <w:r>
           <w:rPr>
             <w:rFonts w:ascii="Helvetica" w:eastAsia="Times New Roman" w:hAnsi="Helvetica" w:cs="Helvetica"/>
@@ -597,32 +481,27 @@
             <w:sz w:val="23"/>
             <w:szCs w:val="23"/>
             <w:u w:val="single"/>
-            <w:lang w:eastAsia="fr-FR"/>
+            <w:lang w:val="en-US" w:eastAsia="fr-FR"/>
           </w:rPr>
-          <w:t>Advantages</w:t>
+          <w:t>3.2. Things to be checked</w:t>
         </w:r>
-        <w:proofErr w:type="spellEnd"/>
       </w:hyperlink>
     </w:p>
     <w:p>
       <w:pPr>
-        <w:numPr>
-          <w:ilvl w:val="1"/>
-          <w:numId w:val="1"/>
-        </w:numPr>
         <w:shd w:val="clear" w:color="auto" w:fill="FFFFFF"/>
         <w:spacing w:after="0" w:line="240" w:lineRule="auto"/>
-        <w:ind w:left="60"/>
-        <w:jc w:val="both"/>
-        <w:rPr>
-          <w:rFonts w:ascii="Helvetica" w:eastAsia="Times New Roman" w:hAnsi="Helvetica" w:cs="Helvetica"/>
-          <w:color w:val="222222"/>
-          <w:sz w:val="23"/>
-          <w:szCs w:val="23"/>
-          <w:lang w:eastAsia="fr-FR"/>
-        </w:rPr>
-      </w:pPr>
-      <w:hyperlink r:id="rId16" w:anchor="_things_to_be_checked" w:history="1">
+        <w:ind w:left="60" w:firstLine="648"/>
+        <w:jc w:val="both"/>
+        <w:rPr>
+          <w:rFonts w:ascii="Helvetica" w:eastAsia="Times New Roman" w:hAnsi="Helvetica" w:cs="Helvetica"/>
+          <w:color w:val="222222"/>
+          <w:sz w:val="23"/>
+          <w:szCs w:val="23"/>
+          <w:lang w:val="en-US" w:eastAsia="fr-FR"/>
+        </w:rPr>
+      </w:pPr>
+      <w:hyperlink r:id="rId18" w:anchor="_recommendations_and_way_forward" w:history="1">
         <w:r>
           <w:rPr>
             <w:rFonts w:ascii="Helvetica" w:eastAsia="Times New Roman" w:hAnsi="Helvetica" w:cs="Helvetica"/>
@@ -630,11 +509,27 @@
             <w:sz w:val="23"/>
             <w:szCs w:val="23"/>
             <w:u w:val="single"/>
-            <w:lang w:eastAsia="fr-FR"/>
+            <w:lang w:val="en-US" w:eastAsia="fr-FR"/>
           </w:rPr>
-          <w:t xml:space="preserve">3.2. </w:t>
+          <w:t>3.3. Recommendations and way forward</w:t>
         </w:r>
-        <w:proofErr w:type="spellStart"/>
+      </w:hyperlink>
+    </w:p>
+    <w:p>
+      <w:pPr>
+        <w:shd w:val="clear" w:color="auto" w:fill="FFFFFF"/>
+        <w:spacing w:after="0" w:line="240" w:lineRule="auto"/>
+        <w:ind w:left="60"/>
+        <w:jc w:val="both"/>
+        <w:rPr>
+          <w:rFonts w:ascii="Helvetica" w:eastAsia="Times New Roman" w:hAnsi="Helvetica" w:cs="Helvetica"/>
+          <w:color w:val="222222"/>
+          <w:sz w:val="23"/>
+          <w:szCs w:val="23"/>
+          <w:lang w:val="en-US" w:eastAsia="fr-FR"/>
+        </w:rPr>
+      </w:pPr>
+      <w:hyperlink r:id="rId19" w:anchor="_annex_a" w:history="1">
         <w:r>
           <w:rPr>
             <w:rFonts w:ascii="Helvetica" w:eastAsia="Times New Roman" w:hAnsi="Helvetica" w:cs="Helvetica"/>
@@ -642,11 +537,27 @@
             <w:sz w:val="23"/>
             <w:szCs w:val="23"/>
             <w:u w:val="single"/>
-            <w:lang w:eastAsia="fr-FR"/>
+            <w:lang w:val="en-US" w:eastAsia="fr-FR"/>
           </w:rPr>
-          <w:t>Things</w:t>
+          <w:t>Annex A</w:t>
         </w:r>
-        <w:proofErr w:type="spellEnd"/>
+      </w:hyperlink>
+    </w:p>
+    <w:p>
+      <w:pPr>
+        <w:shd w:val="clear" w:color="auto" w:fill="FFFFFF"/>
+        <w:spacing w:after="0" w:line="240" w:lineRule="auto"/>
+        <w:ind w:left="60"/>
+        <w:jc w:val="both"/>
+        <w:rPr>
+          <w:rFonts w:ascii="Helvetica" w:eastAsia="Times New Roman" w:hAnsi="Helvetica" w:cs="Helvetica"/>
+          <w:color w:val="222222"/>
+          <w:sz w:val="23"/>
+          <w:szCs w:val="23"/>
+          <w:lang w:val="en-US" w:eastAsia="fr-FR"/>
+        </w:rPr>
+      </w:pPr>
+      <w:hyperlink r:id="rId20" w:anchor="_annex_b" w:history="1">
         <w:r>
           <w:rPr>
             <w:rFonts w:ascii="Helvetica" w:eastAsia="Times New Roman" w:hAnsi="Helvetica" w:cs="Helvetica"/>
@@ -654,11 +565,557 @@
             <w:sz w:val="23"/>
             <w:szCs w:val="23"/>
             <w:u w:val="single"/>
-            <w:lang w:eastAsia="fr-FR"/>
+            <w:lang w:val="en-US" w:eastAsia="fr-FR"/>
           </w:rPr>
-          <w:t xml:space="preserve"> to </w:t>
+          <w:t>Annex B</w:t>
         </w:r>
-        <w:proofErr w:type="spellStart"/>
+      </w:hyperlink>
+    </w:p>
+    <w:p>
+      <w:pPr>
+        <w:shd w:val="clear" w:color="auto" w:fill="FFFFFF"/>
+        <w:spacing w:before="240" w:after="120" w:line="240" w:lineRule="auto"/>
+        <w:jc w:val="both"/>
+        <w:outlineLvl w:val="1"/>
+        <w:rPr>
+          <w:rFonts w:ascii="Helvetica" w:eastAsia="Times New Roman" w:hAnsi="Helvetica" w:cs="Helvetica"/>
+          <w:color w:val="000000"/>
+          <w:sz w:val="55"/>
+          <w:szCs w:val="55"/>
+          <w:lang w:val="en-US" w:eastAsia="fr-FR"/>
+        </w:rPr>
+      </w:pPr>
+      <w:r>
+        <w:rPr>
+          <w:rFonts w:ascii="Helvetica" w:eastAsia="Times New Roman" w:hAnsi="Helvetica" w:cs="Helvetica"/>
+          <w:color w:val="000000"/>
+          <w:sz w:val="55"/>
+          <w:szCs w:val="55"/>
+          <w:lang w:val="en-US" w:eastAsia="fr-FR"/>
+        </w:rPr>
+        <w:t>1. Introduction</w:t>
+      </w:r>
+    </w:p>
+    <w:p>
+      <w:pPr>
+        <w:shd w:val="clear" w:color="auto" w:fill="FFFFFF"/>
+        <w:spacing w:before="240" w:after="120" w:line="240" w:lineRule="auto"/>
+        <w:jc w:val="both"/>
+        <w:outlineLvl w:val="2"/>
+        <w:rPr>
+          <w:rFonts w:ascii="Helvetica" w:eastAsia="Times New Roman" w:hAnsi="Helvetica" w:cs="Helvetica"/>
+          <w:color w:val="000000"/>
+          <w:sz w:val="41"/>
+          <w:szCs w:val="41"/>
+          <w:lang w:val="en-US" w:eastAsia="fr-FR"/>
+        </w:rPr>
+      </w:pPr>
+      <w:r>
+        <w:rPr>
+          <w:rFonts w:ascii="Helvetica" w:eastAsia="Times New Roman" w:hAnsi="Helvetica" w:cs="Helvetica"/>
+          <w:color w:val="000000"/>
+          <w:sz w:val="41"/>
+          <w:szCs w:val="41"/>
+          <w:lang w:val="en-US" w:eastAsia="fr-FR"/>
+        </w:rPr>
+        <w:t>1.1. Context</w:t>
+      </w:r>
+    </w:p>
+    <w:p>
+      <w:pPr>
+        <w:shd w:val="clear" w:color="auto" w:fill="FFFFFF"/>
+        <w:spacing w:after="330" w:line="240" w:lineRule="auto"/>
+        <w:jc w:val="both"/>
+        <w:rPr>
+          <w:rFonts w:ascii="Helvetica" w:eastAsia="Times New Roman" w:hAnsi="Helvetica" w:cs="Helvetica"/>
+          <w:color w:val="222222"/>
+          <w:sz w:val="23"/>
+          <w:szCs w:val="23"/>
+          <w:lang w:eastAsia="fr-FR"/>
+        </w:rPr>
+      </w:pPr>
+      <w:r>
+        <w:rPr>
+          <w:rFonts w:ascii="Helvetica" w:eastAsia="Times New Roman" w:hAnsi="Helvetica" w:cs="Helvetica"/>
+          <w:color w:val="222222"/>
+          <w:sz w:val="23"/>
+          <w:szCs w:val="23"/>
+          <w:lang w:val="en-US" w:eastAsia="fr-FR"/>
+        </w:rPr>
+        <w:t xml:space="preserve">OGC is using </w:t>
+      </w:r>
+      <w:proofErr w:type="spellStart"/>
+      <w:r>
+        <w:rPr>
+          <w:rFonts w:ascii="Helvetica" w:eastAsia="Times New Roman" w:hAnsi="Helvetica" w:cs="Helvetica"/>
+          <w:color w:val="222222"/>
+          <w:sz w:val="23"/>
+          <w:szCs w:val="23"/>
+          <w:lang w:val="en-US" w:eastAsia="fr-FR"/>
+        </w:rPr>
+        <w:t>GitHub</w:t>
+      </w:r>
+      <w:proofErr w:type="spellEnd"/>
+      <w:r>
+        <w:rPr>
+          <w:rFonts w:ascii="Helvetica" w:eastAsia="Times New Roman" w:hAnsi="Helvetica" w:cs="Helvetica"/>
+          <w:color w:val="222222"/>
+          <w:sz w:val="23"/>
+          <w:szCs w:val="23"/>
+          <w:lang w:val="en-US" w:eastAsia="fr-FR"/>
+        </w:rPr>
+        <w:t xml:space="preserve"> tools for developing standards and testbeds reports. </w:t>
+      </w:r>
+      <w:r>
+        <w:rPr>
+          <w:rFonts w:ascii="Helvetica" w:eastAsia="Times New Roman" w:hAnsi="Helvetica" w:cs="Helvetica"/>
+          <w:color w:val="222222"/>
+          <w:sz w:val="23"/>
+          <w:szCs w:val="23"/>
+          <w:lang w:eastAsia="fr-FR"/>
+        </w:rPr>
+        <w:t xml:space="preserve">This </w:t>
+      </w:r>
+      <w:proofErr w:type="spellStart"/>
+      <w:r>
+        <w:rPr>
+          <w:rFonts w:ascii="Helvetica" w:eastAsia="Times New Roman" w:hAnsi="Helvetica" w:cs="Helvetica"/>
+          <w:color w:val="222222"/>
+          <w:sz w:val="23"/>
+          <w:szCs w:val="23"/>
+          <w:lang w:eastAsia="fr-FR"/>
+        </w:rPr>
+        <w:t>process</w:t>
+      </w:r>
+      <w:proofErr w:type="spellEnd"/>
+      <w:r>
+        <w:rPr>
+          <w:rFonts w:ascii="Helvetica" w:eastAsia="Times New Roman" w:hAnsi="Helvetica" w:cs="Helvetica"/>
+          <w:color w:val="222222"/>
+          <w:sz w:val="23"/>
+          <w:szCs w:val="23"/>
+          <w:lang w:eastAsia="fr-FR"/>
+        </w:rPr>
+        <w:t xml:space="preserve"> has </w:t>
+      </w:r>
+      <w:proofErr w:type="spellStart"/>
+      <w:r>
+        <w:rPr>
+          <w:rFonts w:ascii="Helvetica" w:eastAsia="Times New Roman" w:hAnsi="Helvetica" w:cs="Helvetica"/>
+          <w:color w:val="222222"/>
+          <w:sz w:val="23"/>
+          <w:szCs w:val="23"/>
+          <w:lang w:eastAsia="fr-FR"/>
+        </w:rPr>
+        <w:t>several</w:t>
+      </w:r>
+      <w:proofErr w:type="spellEnd"/>
+      <w:r>
+        <w:rPr>
+          <w:rFonts w:ascii="Helvetica" w:eastAsia="Times New Roman" w:hAnsi="Helvetica" w:cs="Helvetica"/>
+          <w:color w:val="222222"/>
+          <w:sz w:val="23"/>
+          <w:szCs w:val="23"/>
+          <w:lang w:eastAsia="fr-FR"/>
+        </w:rPr>
+        <w:t xml:space="preserve"> </w:t>
+      </w:r>
+      <w:proofErr w:type="spellStart"/>
+      <w:r>
+        <w:rPr>
+          <w:rFonts w:ascii="Helvetica" w:eastAsia="Times New Roman" w:hAnsi="Helvetica" w:cs="Helvetica"/>
+          <w:color w:val="222222"/>
+          <w:sz w:val="23"/>
+          <w:szCs w:val="23"/>
+          <w:lang w:eastAsia="fr-FR"/>
+        </w:rPr>
+        <w:t>advantages</w:t>
+      </w:r>
+      <w:proofErr w:type="spellEnd"/>
+      <w:r>
+        <w:rPr>
+          <w:rFonts w:ascii="Helvetica" w:eastAsia="Times New Roman" w:hAnsi="Helvetica" w:cs="Helvetica"/>
+          <w:color w:val="222222"/>
+          <w:sz w:val="23"/>
+          <w:szCs w:val="23"/>
+          <w:lang w:eastAsia="fr-FR"/>
+        </w:rPr>
+        <w:t>:</w:t>
+      </w:r>
+    </w:p>
+    <w:p>
+      <w:pPr>
+        <w:numPr>
+          <w:ilvl w:val="0"/>
+          <w:numId w:val="2"/>
+        </w:numPr>
+        <w:shd w:val="clear" w:color="auto" w:fill="FFFFFF"/>
+        <w:spacing w:after="82" w:line="240" w:lineRule="auto"/>
+        <w:ind w:left="390"/>
+        <w:jc w:val="both"/>
+        <w:rPr>
+          <w:rFonts w:ascii="Helvetica" w:eastAsia="Times New Roman" w:hAnsi="Helvetica" w:cs="Helvetica"/>
+          <w:color w:val="222222"/>
+          <w:lang w:val="en-US" w:eastAsia="fr-FR"/>
+        </w:rPr>
+      </w:pPr>
+      <w:r>
+        <w:rPr>
+          <w:rFonts w:ascii="Helvetica" w:eastAsia="Times New Roman" w:hAnsi="Helvetica" w:cs="Helvetica"/>
+          <w:color w:val="222222"/>
+          <w:lang w:val="en-US" w:eastAsia="fr-FR"/>
+        </w:rPr>
+        <w:t>a unique gold copy of the document (and other resources like schemas)</w:t>
+      </w:r>
+    </w:p>
+    <w:p>
+      <w:pPr>
+        <w:numPr>
+          <w:ilvl w:val="0"/>
+          <w:numId w:val="2"/>
+        </w:numPr>
+        <w:shd w:val="clear" w:color="auto" w:fill="FFFFFF"/>
+        <w:spacing w:after="82" w:line="240" w:lineRule="auto"/>
+        <w:ind w:left="390"/>
+        <w:jc w:val="both"/>
+        <w:rPr>
+          <w:rFonts w:ascii="Helvetica" w:eastAsia="Times New Roman" w:hAnsi="Helvetica" w:cs="Helvetica"/>
+          <w:color w:val="222222"/>
+          <w:lang w:eastAsia="fr-FR"/>
+        </w:rPr>
+      </w:pPr>
+      <w:r>
+        <w:rPr>
+          <w:rFonts w:ascii="Helvetica" w:eastAsia="Times New Roman" w:hAnsi="Helvetica" w:cs="Helvetica"/>
+          <w:color w:val="222222"/>
+          <w:lang w:eastAsia="fr-FR"/>
+        </w:rPr>
+        <w:t xml:space="preserve">version control of the </w:t>
+      </w:r>
+      <w:proofErr w:type="spellStart"/>
+      <w:r>
+        <w:rPr>
+          <w:rFonts w:ascii="Helvetica" w:eastAsia="Times New Roman" w:hAnsi="Helvetica" w:cs="Helvetica"/>
+          <w:color w:val="222222"/>
+          <w:lang w:eastAsia="fr-FR"/>
+        </w:rPr>
+        <w:t>resources</w:t>
+      </w:r>
+      <w:proofErr w:type="spellEnd"/>
+    </w:p>
+    <w:p>
+      <w:pPr>
+        <w:numPr>
+          <w:ilvl w:val="0"/>
+          <w:numId w:val="2"/>
+        </w:numPr>
+        <w:shd w:val="clear" w:color="auto" w:fill="FFFFFF"/>
+        <w:spacing w:after="82" w:line="240" w:lineRule="auto"/>
+        <w:ind w:left="390"/>
+        <w:jc w:val="both"/>
+        <w:rPr>
+          <w:rFonts w:ascii="Helvetica" w:eastAsia="Times New Roman" w:hAnsi="Helvetica" w:cs="Helvetica"/>
+          <w:color w:val="222222"/>
+          <w:lang w:val="en-US" w:eastAsia="fr-FR"/>
+        </w:rPr>
+      </w:pPr>
+      <w:r>
+        <w:rPr>
+          <w:rFonts w:ascii="Helvetica" w:eastAsia="Times New Roman" w:hAnsi="Helvetica" w:cs="Helvetica"/>
+          <w:color w:val="222222"/>
+          <w:lang w:val="en-US" w:eastAsia="fr-FR"/>
+        </w:rPr>
+        <w:t>focus on the content and not on the look of the document (also avoid errors in references, text styles, numbering, …​)</w:t>
+      </w:r>
+    </w:p>
+    <w:p>
+      <w:pPr>
+        <w:numPr>
+          <w:ilvl w:val="0"/>
+          <w:numId w:val="2"/>
+        </w:numPr>
+        <w:shd w:val="clear" w:color="auto" w:fill="FFFFFF"/>
+        <w:spacing w:after="82" w:line="240" w:lineRule="auto"/>
+        <w:ind w:left="390"/>
+        <w:jc w:val="both"/>
+        <w:rPr>
+          <w:rFonts w:ascii="Helvetica" w:eastAsia="Times New Roman" w:hAnsi="Helvetica" w:cs="Helvetica"/>
+          <w:color w:val="222222"/>
+          <w:lang w:val="en-US" w:eastAsia="fr-FR"/>
+        </w:rPr>
+      </w:pPr>
+      <w:r>
+        <w:rPr>
+          <w:rFonts w:ascii="Helvetica" w:eastAsia="Times New Roman" w:hAnsi="Helvetica" w:cs="Helvetica"/>
+          <w:color w:val="222222"/>
+          <w:lang w:val="en-US" w:eastAsia="fr-FR"/>
+        </w:rPr>
+        <w:t>easy contribution and merge of the comments/contributions with full traceability</w:t>
+      </w:r>
+    </w:p>
+    <w:p>
+      <w:pPr>
+        <w:shd w:val="clear" w:color="auto" w:fill="FFFFFF"/>
+        <w:spacing w:after="330" w:line="240" w:lineRule="auto"/>
+        <w:jc w:val="both"/>
+        <w:rPr>
+          <w:rFonts w:ascii="Helvetica" w:eastAsia="Times New Roman" w:hAnsi="Helvetica" w:cs="Helvetica"/>
+          <w:color w:val="222222"/>
+          <w:sz w:val="23"/>
+          <w:szCs w:val="23"/>
+          <w:lang w:val="en-US" w:eastAsia="fr-FR"/>
+        </w:rPr>
+      </w:pPr>
+      <w:r>
+        <w:rPr>
+          <w:rFonts w:ascii="Helvetica" w:eastAsia="Times New Roman" w:hAnsi="Helvetica" w:cs="Helvetica"/>
+          <w:color w:val="222222"/>
+          <w:sz w:val="23"/>
+          <w:szCs w:val="23"/>
+          <w:lang w:val="en-US" w:eastAsia="fr-FR"/>
+        </w:rPr>
+        <w:t>Associated to asciidoc text format, PDFs or HTMLs can be generated quite easily for document publication.</w:t>
+      </w:r>
+    </w:p>
+    <w:p>
+      <w:pPr>
+        <w:shd w:val="clear" w:color="auto" w:fill="FFFFFF"/>
+        <w:spacing w:after="330" w:line="240" w:lineRule="auto"/>
+        <w:jc w:val="both"/>
+        <w:rPr>
+          <w:rFonts w:ascii="Helvetica" w:eastAsia="Times New Roman" w:hAnsi="Helvetica" w:cs="Helvetica"/>
+          <w:color w:val="222222"/>
+          <w:sz w:val="23"/>
+          <w:szCs w:val="23"/>
+          <w:lang w:val="en-US" w:eastAsia="fr-FR"/>
+        </w:rPr>
+      </w:pPr>
+      <w:proofErr w:type="gramStart"/>
+      <w:r>
+        <w:rPr>
+          <w:rFonts w:ascii="Helvetica" w:eastAsia="Times New Roman" w:hAnsi="Helvetica" w:cs="Helvetica"/>
+          <w:i/>
+          <w:iCs/>
+          <w:color w:val="222222"/>
+          <w:sz w:val="23"/>
+          <w:szCs w:val="23"/>
+          <w:lang w:val="en-US" w:eastAsia="fr-FR"/>
+        </w:rPr>
+        <w:t>PS :</w:t>
+      </w:r>
+      <w:proofErr w:type="gramEnd"/>
+      <w:r>
+        <w:rPr>
+          <w:rFonts w:ascii="Helvetica" w:eastAsia="Times New Roman" w:hAnsi="Helvetica" w:cs="Helvetica"/>
+          <w:i/>
+          <w:iCs/>
+          <w:color w:val="222222"/>
+          <w:sz w:val="23"/>
+          <w:szCs w:val="23"/>
+          <w:lang w:val="en-US" w:eastAsia="fr-FR"/>
+        </w:rPr>
+        <w:t xml:space="preserve"> the NGA also develops its own profiles on </w:t>
+      </w:r>
+      <w:proofErr w:type="spellStart"/>
+      <w:r>
+        <w:rPr>
+          <w:rFonts w:ascii="Helvetica" w:eastAsia="Times New Roman" w:hAnsi="Helvetica" w:cs="Helvetica"/>
+          <w:i/>
+          <w:iCs/>
+          <w:color w:val="222222"/>
+          <w:sz w:val="23"/>
+          <w:szCs w:val="23"/>
+          <w:lang w:val="en-US" w:eastAsia="fr-FR"/>
+        </w:rPr>
+        <w:t>Github</w:t>
+      </w:r>
+      <w:proofErr w:type="spellEnd"/>
+      <w:r>
+        <w:rPr>
+          <w:rFonts w:ascii="Helvetica" w:eastAsia="Times New Roman" w:hAnsi="Helvetica" w:cs="Helvetica"/>
+          <w:i/>
+          <w:iCs/>
+          <w:color w:val="222222"/>
+          <w:sz w:val="23"/>
+          <w:szCs w:val="23"/>
+          <w:lang w:val="en-US" w:eastAsia="fr-FR"/>
+        </w:rPr>
+        <w:t xml:space="preserve"> (</w:t>
+      </w:r>
+      <w:hyperlink r:id="rId21" w:history="1">
+        <w:r>
+          <w:rPr>
+            <w:rFonts w:ascii="Helvetica" w:eastAsia="Times New Roman" w:hAnsi="Helvetica" w:cs="Helvetica"/>
+            <w:i/>
+            <w:iCs/>
+            <w:color w:val="006699"/>
+            <w:sz w:val="23"/>
+            <w:szCs w:val="23"/>
+            <w:u w:val="single"/>
+            <w:lang w:val="en-US" w:eastAsia="fr-FR"/>
+          </w:rPr>
+          <w:t>https://github.com/ngageoint/</w:t>
+        </w:r>
+      </w:hyperlink>
+      <w:r>
+        <w:rPr>
+          <w:rFonts w:ascii="Helvetica" w:eastAsia="Times New Roman" w:hAnsi="Helvetica" w:cs="Helvetica"/>
+          <w:i/>
+          <w:iCs/>
+          <w:color w:val="222222"/>
+          <w:sz w:val="23"/>
+          <w:szCs w:val="23"/>
+          <w:lang w:val="en-US" w:eastAsia="fr-FR"/>
+        </w:rPr>
+        <w:t>).</w:t>
+      </w:r>
+    </w:p>
+    <w:p>
+      <w:pPr>
+        <w:shd w:val="clear" w:color="auto" w:fill="FFFFFF"/>
+        <w:spacing w:before="240" w:after="120" w:line="240" w:lineRule="auto"/>
+        <w:jc w:val="both"/>
+        <w:outlineLvl w:val="2"/>
+        <w:rPr>
+          <w:rFonts w:ascii="Helvetica" w:eastAsia="Times New Roman" w:hAnsi="Helvetica" w:cs="Helvetica"/>
+          <w:color w:val="000000"/>
+          <w:sz w:val="41"/>
+          <w:szCs w:val="41"/>
+          <w:lang w:val="en-US" w:eastAsia="fr-FR"/>
+        </w:rPr>
+      </w:pPr>
+      <w:r>
+        <w:rPr>
+          <w:rFonts w:ascii="Helvetica" w:eastAsia="Times New Roman" w:hAnsi="Helvetica" w:cs="Helvetica"/>
+          <w:color w:val="000000"/>
+          <w:sz w:val="41"/>
+          <w:szCs w:val="41"/>
+          <w:lang w:val="en-US" w:eastAsia="fr-FR"/>
+        </w:rPr>
+        <w:t>1.2. Aim</w:t>
+      </w:r>
+    </w:p>
+    <w:p>
+      <w:pPr>
+        <w:shd w:val="clear" w:color="auto" w:fill="FFFFFF"/>
+        <w:spacing w:after="330" w:line="240" w:lineRule="auto"/>
+        <w:jc w:val="both"/>
+        <w:rPr>
+          <w:rFonts w:ascii="Helvetica" w:eastAsia="Times New Roman" w:hAnsi="Helvetica" w:cs="Helvetica"/>
+          <w:color w:val="222222"/>
+          <w:sz w:val="23"/>
+          <w:szCs w:val="23"/>
+          <w:lang w:val="en-US" w:eastAsia="fr-FR"/>
+        </w:rPr>
+      </w:pPr>
+      <w:r>
+        <w:rPr>
+          <w:rFonts w:ascii="Helvetica" w:eastAsia="Times New Roman" w:hAnsi="Helvetica" w:cs="Helvetica"/>
+          <w:color w:val="222222"/>
+          <w:sz w:val="23"/>
+          <w:szCs w:val="23"/>
+          <w:lang w:val="en-US" w:eastAsia="fr-FR"/>
+        </w:rPr>
+        <w:t>DGIWG management team agreed on a one year experiment period for the P5-05 project (Web Processing Services). A DGIWG experimentation has then been run in 2019 to investigate use of GitHub tools for helping the process development of DGIWG standards.</w:t>
+      </w:r>
+    </w:p>
+    <w:p>
+      <w:pPr>
+        <w:shd w:val="clear" w:color="auto" w:fill="FFFFFF"/>
+        <w:spacing w:before="240" w:after="120" w:line="240" w:lineRule="auto"/>
+        <w:jc w:val="both"/>
+        <w:outlineLvl w:val="1"/>
+        <w:rPr>
+          <w:rFonts w:ascii="Helvetica" w:eastAsia="Times New Roman" w:hAnsi="Helvetica" w:cs="Helvetica"/>
+          <w:color w:val="000000"/>
+          <w:sz w:val="55"/>
+          <w:szCs w:val="55"/>
+          <w:lang w:val="en-US" w:eastAsia="fr-FR"/>
+        </w:rPr>
+      </w:pPr>
+      <w:r>
+        <w:rPr>
+          <w:rFonts w:ascii="Helvetica" w:eastAsia="Times New Roman" w:hAnsi="Helvetica" w:cs="Helvetica"/>
+          <w:color w:val="000000"/>
+          <w:sz w:val="55"/>
+          <w:szCs w:val="55"/>
+          <w:lang w:val="en-US" w:eastAsia="fr-FR"/>
+        </w:rPr>
+        <w:t>2. Experimentation description</w:t>
+      </w:r>
+    </w:p>
+    <w:p>
+      <w:pPr>
+        <w:shd w:val="clear" w:color="auto" w:fill="FFFFFF"/>
+        <w:spacing w:before="240" w:after="120" w:line="240" w:lineRule="auto"/>
+        <w:jc w:val="both"/>
+        <w:outlineLvl w:val="2"/>
+        <w:rPr>
+          <w:rFonts w:ascii="Helvetica" w:eastAsia="Times New Roman" w:hAnsi="Helvetica" w:cs="Helvetica"/>
+          <w:color w:val="000000"/>
+          <w:sz w:val="41"/>
+          <w:szCs w:val="41"/>
+          <w:lang w:val="en-US" w:eastAsia="fr-FR"/>
+        </w:rPr>
+      </w:pPr>
+      <w:r>
+        <w:rPr>
+          <w:rFonts w:ascii="Helvetica" w:eastAsia="Times New Roman" w:hAnsi="Helvetica" w:cs="Helvetica"/>
+          <w:color w:val="000000"/>
+          <w:sz w:val="41"/>
+          <w:szCs w:val="41"/>
+          <w:lang w:val="en-US" w:eastAsia="fr-FR"/>
+        </w:rPr>
+        <w:lastRenderedPageBreak/>
+        <w:t>2.1. GitHub setup</w:t>
+      </w:r>
+    </w:p>
+    <w:p>
+      <w:pPr>
+        <w:shd w:val="clear" w:color="auto" w:fill="FFFFFF"/>
+        <w:spacing w:after="330" w:line="240" w:lineRule="auto"/>
+        <w:jc w:val="both"/>
+        <w:rPr>
+          <w:rFonts w:ascii="Helvetica" w:eastAsia="Times New Roman" w:hAnsi="Helvetica" w:cs="Helvetica"/>
+          <w:color w:val="222222"/>
+          <w:sz w:val="23"/>
+          <w:szCs w:val="23"/>
+          <w:lang w:val="en-US" w:eastAsia="fr-FR"/>
+        </w:rPr>
+      </w:pPr>
+      <w:r>
+        <w:rPr>
+          <w:rFonts w:ascii="Helvetica" w:eastAsia="Times New Roman" w:hAnsi="Helvetica" w:cs="Helvetica"/>
+          <w:color w:val="222222"/>
+          <w:sz w:val="23"/>
+          <w:szCs w:val="23"/>
+          <w:lang w:val="en-US" w:eastAsia="fr-FR"/>
+        </w:rPr>
+        <w:t xml:space="preserve">DGIWG organization has been created on </w:t>
+      </w:r>
+      <w:proofErr w:type="spellStart"/>
+      <w:r>
+        <w:rPr>
+          <w:rFonts w:ascii="Helvetica" w:eastAsia="Times New Roman" w:hAnsi="Helvetica" w:cs="Helvetica"/>
+          <w:color w:val="222222"/>
+          <w:sz w:val="23"/>
+          <w:szCs w:val="23"/>
+          <w:lang w:val="en-US" w:eastAsia="fr-FR"/>
+        </w:rPr>
+        <w:t>GitHub</w:t>
+      </w:r>
+      <w:proofErr w:type="spellEnd"/>
+      <w:r>
+        <w:rPr>
+          <w:rFonts w:ascii="Helvetica" w:eastAsia="Times New Roman" w:hAnsi="Helvetica" w:cs="Helvetica"/>
+          <w:color w:val="222222"/>
+          <w:sz w:val="23"/>
+          <w:szCs w:val="23"/>
+          <w:lang w:val="en-US" w:eastAsia="fr-FR"/>
+        </w:rPr>
+        <w:t xml:space="preserve"> website </w:t>
+      </w:r>
+      <w:hyperlink r:id="rId22" w:history="1">
         <w:r>
           <w:rPr>
             <w:rFonts w:ascii="Helvetica" w:eastAsia="Times New Roman" w:hAnsi="Helvetica" w:cs="Helvetica"/>
@@ -666,11 +1123,22 @@
             <w:sz w:val="23"/>
             <w:szCs w:val="23"/>
             <w:u w:val="single"/>
-            <w:lang w:eastAsia="fr-FR"/>
+            <w:lang w:val="en-US" w:eastAsia="fr-FR"/>
           </w:rPr>
-          <w:t>be</w:t>
+          <w:t>https://github.com/DGIWG/</w:t>
         </w:r>
-        <w:proofErr w:type="spellEnd"/>
+      </w:hyperlink>
+      <w:r>
+        <w:rPr>
+          <w:rFonts w:ascii="Helvetica" w:eastAsia="Times New Roman" w:hAnsi="Helvetica" w:cs="Helvetica"/>
+          <w:color w:val="222222"/>
+          <w:sz w:val="23"/>
+          <w:szCs w:val="23"/>
+          <w:lang w:val="en-US" w:eastAsia="fr-FR"/>
+        </w:rPr>
+        <w:t>. This allows creation of open repositories for DGIWG projects. Concerning the DGIWG experiment, the WPS test has been run under </w:t>
+      </w:r>
+      <w:hyperlink r:id="rId23" w:history="1">
         <w:r>
           <w:rPr>
             <w:rFonts w:ascii="Helvetica" w:eastAsia="Times New Roman" w:hAnsi="Helvetica" w:cs="Helvetica"/>
@@ -678,1431 +1146,11 @@
             <w:sz w:val="23"/>
             <w:szCs w:val="23"/>
             <w:u w:val="single"/>
-            <w:lang w:eastAsia="fr-FR"/>
+            <w:lang w:val="en-US" w:eastAsia="fr-FR"/>
           </w:rPr>
-          <w:t xml:space="preserve"> </w:t>
-        </w:r>
-        <w:proofErr w:type="spellStart"/>
-        <w:r>
-          <w:rPr>
-            <w:rFonts w:ascii="Helvetica" w:eastAsia="Times New Roman" w:hAnsi="Helvetica" w:cs="Helvetica"/>
-            <w:color w:val="006699"/>
-            <w:sz w:val="23"/>
-            <w:szCs w:val="23"/>
-            <w:u w:val="single"/>
-            <w:lang w:eastAsia="fr-FR"/>
-          </w:rPr>
-          <w:t>checked</w:t>
-        </w:r>
-        <w:proofErr w:type="spellEnd"/>
-      </w:hyperlink>
-    </w:p>
-    <w:p>
-      <w:pPr>
-        <w:numPr>
-          <w:ilvl w:val="1"/>
-          <w:numId w:val="1"/>
-        </w:numPr>
-        <w:shd w:val="clear" w:color="auto" w:fill="FFFFFF"/>
-        <w:spacing w:after="0" w:line="240" w:lineRule="auto"/>
-        <w:ind w:left="60"/>
-        <w:jc w:val="both"/>
-        <w:rPr>
-          <w:rFonts w:ascii="Helvetica" w:eastAsia="Times New Roman" w:hAnsi="Helvetica" w:cs="Helvetica"/>
-          <w:color w:val="222222"/>
-          <w:sz w:val="23"/>
-          <w:szCs w:val="23"/>
-          <w:lang w:eastAsia="fr-FR"/>
-        </w:rPr>
-      </w:pPr>
-      <w:hyperlink r:id="rId17" w:anchor="_recommendations_and_way_forward" w:history="1">
-        <w:r>
-          <w:rPr>
-            <w:rFonts w:ascii="Helvetica" w:eastAsia="Times New Roman" w:hAnsi="Helvetica" w:cs="Helvetica"/>
-            <w:color w:val="006699"/>
-            <w:sz w:val="23"/>
-            <w:szCs w:val="23"/>
-            <w:u w:val="single"/>
-            <w:lang w:eastAsia="fr-FR"/>
-          </w:rPr>
-          <w:t xml:space="preserve">3.3. </w:t>
-        </w:r>
-        <w:proofErr w:type="spellStart"/>
-        <w:r>
-          <w:rPr>
-            <w:rFonts w:ascii="Helvetica" w:eastAsia="Times New Roman" w:hAnsi="Helvetica" w:cs="Helvetica"/>
-            <w:color w:val="006699"/>
-            <w:sz w:val="23"/>
-            <w:szCs w:val="23"/>
-            <w:u w:val="single"/>
-            <w:lang w:eastAsia="fr-FR"/>
-          </w:rPr>
-          <w:t>Recommendations</w:t>
-        </w:r>
-        <w:proofErr w:type="spellEnd"/>
-        <w:r>
-          <w:rPr>
-            <w:rFonts w:ascii="Helvetica" w:eastAsia="Times New Roman" w:hAnsi="Helvetica" w:cs="Helvetica"/>
-            <w:color w:val="006699"/>
-            <w:sz w:val="23"/>
-            <w:szCs w:val="23"/>
-            <w:u w:val="single"/>
-            <w:lang w:eastAsia="fr-FR"/>
-          </w:rPr>
-          <w:t xml:space="preserve"> and </w:t>
-        </w:r>
-        <w:proofErr w:type="spellStart"/>
-        <w:r>
-          <w:rPr>
-            <w:rFonts w:ascii="Helvetica" w:eastAsia="Times New Roman" w:hAnsi="Helvetica" w:cs="Helvetica"/>
-            <w:color w:val="006699"/>
-            <w:sz w:val="23"/>
-            <w:szCs w:val="23"/>
-            <w:u w:val="single"/>
-            <w:lang w:eastAsia="fr-FR"/>
-          </w:rPr>
-          <w:t>way</w:t>
-        </w:r>
-        <w:proofErr w:type="spellEnd"/>
-        <w:r>
-          <w:rPr>
-            <w:rFonts w:ascii="Helvetica" w:eastAsia="Times New Roman" w:hAnsi="Helvetica" w:cs="Helvetica"/>
-            <w:color w:val="006699"/>
-            <w:sz w:val="23"/>
-            <w:szCs w:val="23"/>
-            <w:u w:val="single"/>
-            <w:lang w:eastAsia="fr-FR"/>
-          </w:rPr>
-          <w:t xml:space="preserve"> </w:t>
-        </w:r>
-        <w:proofErr w:type="spellStart"/>
-        <w:r>
-          <w:rPr>
-            <w:rFonts w:ascii="Helvetica" w:eastAsia="Times New Roman" w:hAnsi="Helvetica" w:cs="Helvetica"/>
-            <w:color w:val="006699"/>
-            <w:sz w:val="23"/>
-            <w:szCs w:val="23"/>
-            <w:u w:val="single"/>
-            <w:lang w:eastAsia="fr-FR"/>
-          </w:rPr>
-          <w:t>forward</w:t>
-        </w:r>
-        <w:proofErr w:type="spellEnd"/>
-      </w:hyperlink>
-    </w:p>
-    <w:p>
-      <w:pPr>
-        <w:numPr>
-          <w:ilvl w:val="0"/>
-          <w:numId w:val="1"/>
-        </w:numPr>
-        <w:shd w:val="clear" w:color="auto" w:fill="FFFFFF"/>
-        <w:spacing w:after="0" w:line="240" w:lineRule="auto"/>
-        <w:ind w:left="60"/>
-        <w:jc w:val="both"/>
-        <w:rPr>
-          <w:rFonts w:ascii="Helvetica" w:eastAsia="Times New Roman" w:hAnsi="Helvetica" w:cs="Helvetica"/>
-          <w:color w:val="222222"/>
-          <w:sz w:val="23"/>
-          <w:szCs w:val="23"/>
-          <w:lang w:eastAsia="fr-FR"/>
-        </w:rPr>
-      </w:pPr>
-      <w:hyperlink r:id="rId18" w:anchor="_annex_a" w:history="1">
-        <w:r>
-          <w:rPr>
-            <w:rFonts w:ascii="Helvetica" w:eastAsia="Times New Roman" w:hAnsi="Helvetica" w:cs="Helvetica"/>
-            <w:color w:val="006699"/>
-            <w:sz w:val="23"/>
-            <w:szCs w:val="23"/>
-            <w:u w:val="single"/>
-            <w:lang w:eastAsia="fr-FR"/>
-          </w:rPr>
-          <w:t xml:space="preserve">4. </w:t>
-        </w:r>
-        <w:proofErr w:type="spellStart"/>
-        <w:r>
-          <w:rPr>
-            <w:rFonts w:ascii="Helvetica" w:eastAsia="Times New Roman" w:hAnsi="Helvetica" w:cs="Helvetica"/>
-            <w:color w:val="006699"/>
-            <w:sz w:val="23"/>
-            <w:szCs w:val="23"/>
-            <w:u w:val="single"/>
-            <w:lang w:eastAsia="fr-FR"/>
-          </w:rPr>
-          <w:t>Annex</w:t>
-        </w:r>
-        <w:proofErr w:type="spellEnd"/>
-        <w:r>
-          <w:rPr>
-            <w:rFonts w:ascii="Helvetica" w:eastAsia="Times New Roman" w:hAnsi="Helvetica" w:cs="Helvetica"/>
-            <w:color w:val="006699"/>
-            <w:sz w:val="23"/>
-            <w:szCs w:val="23"/>
-            <w:u w:val="single"/>
-            <w:lang w:eastAsia="fr-FR"/>
-          </w:rPr>
-          <w:t xml:space="preserve"> A</w:t>
+          <w:t>https://github.com/DGIWG/P5.05-WPS</w:t>
         </w:r>
       </w:hyperlink>
-    </w:p>
-    <w:p>
-      <w:pPr>
-        <w:numPr>
-          <w:ilvl w:val="0"/>
-          <w:numId w:val="1"/>
-        </w:numPr>
-        <w:shd w:val="clear" w:color="auto" w:fill="FFFFFF"/>
-        <w:spacing w:after="0" w:line="240" w:lineRule="auto"/>
-        <w:ind w:left="60"/>
-        <w:jc w:val="both"/>
-        <w:rPr>
-          <w:rFonts w:ascii="Helvetica" w:eastAsia="Times New Roman" w:hAnsi="Helvetica" w:cs="Helvetica"/>
-          <w:color w:val="222222"/>
-          <w:sz w:val="23"/>
-          <w:szCs w:val="23"/>
-          <w:lang w:eastAsia="fr-FR"/>
-        </w:rPr>
-      </w:pPr>
-      <w:hyperlink r:id="rId19" w:anchor="_annex_b" w:history="1">
-        <w:r>
-          <w:rPr>
-            <w:rFonts w:ascii="Helvetica" w:eastAsia="Times New Roman" w:hAnsi="Helvetica" w:cs="Helvetica"/>
-            <w:color w:val="006699"/>
-            <w:sz w:val="23"/>
-            <w:szCs w:val="23"/>
-            <w:u w:val="single"/>
-            <w:lang w:eastAsia="fr-FR"/>
-          </w:rPr>
-          <w:t xml:space="preserve">5. </w:t>
-        </w:r>
-        <w:proofErr w:type="spellStart"/>
-        <w:r>
-          <w:rPr>
-            <w:rFonts w:ascii="Helvetica" w:eastAsia="Times New Roman" w:hAnsi="Helvetica" w:cs="Helvetica"/>
-            <w:color w:val="006699"/>
-            <w:sz w:val="23"/>
-            <w:szCs w:val="23"/>
-            <w:u w:val="single"/>
-            <w:lang w:eastAsia="fr-FR"/>
-          </w:rPr>
-          <w:t>Annex</w:t>
-        </w:r>
-        <w:proofErr w:type="spellEnd"/>
-        <w:r>
-          <w:rPr>
-            <w:rFonts w:ascii="Helvetica" w:eastAsia="Times New Roman" w:hAnsi="Helvetica" w:cs="Helvetica"/>
-            <w:color w:val="006699"/>
-            <w:sz w:val="23"/>
-            <w:szCs w:val="23"/>
-            <w:u w:val="single"/>
-            <w:lang w:eastAsia="fr-FR"/>
-          </w:rPr>
-          <w:t xml:space="preserve"> B</w:t>
-        </w:r>
-      </w:hyperlink>
-    </w:p>
-    <w:p>
-      <w:pPr>
-        <w:numPr>
-          <w:ilvl w:val="0"/>
-          <w:numId w:val="1"/>
-        </w:numPr>
-        <w:shd w:val="clear" w:color="auto" w:fill="FFFFFF"/>
-        <w:spacing w:after="0" w:line="240" w:lineRule="auto"/>
-        <w:ind w:left="60"/>
-        <w:jc w:val="both"/>
-        <w:rPr>
-          <w:rFonts w:ascii="Helvetica" w:eastAsia="Times New Roman" w:hAnsi="Helvetica" w:cs="Helvetica"/>
-          <w:color w:val="222222"/>
-          <w:sz w:val="23"/>
-          <w:szCs w:val="23"/>
-          <w:lang w:val="en-US" w:eastAsia="fr-FR"/>
-        </w:rPr>
-      </w:pPr>
-      <w:r>
-        <w:rPr>
-          <w:rFonts w:ascii="Helvetica" w:eastAsia="Times New Roman" w:hAnsi="Helvetica" w:cs="Helvetica"/>
-          <w:color w:val="222222"/>
-          <w:sz w:val="23"/>
-          <w:szCs w:val="23"/>
-          <w:lang w:eastAsia="fr-FR"/>
-        </w:rPr>
-        <w:fldChar w:fldCharType="begin"/>
-      </w:r>
-      <w:r>
-        <w:rPr>
-          <w:rFonts w:ascii="Helvetica" w:eastAsia="Times New Roman" w:hAnsi="Helvetica" w:cs="Helvetica"/>
-          <w:color w:val="222222"/>
-          <w:sz w:val="23"/>
-          <w:szCs w:val="23"/>
-          <w:lang w:val="en-US" w:eastAsia="fr-FR"/>
-        </w:rPr>
-        <w:instrText xml:space="preserve"> HYPERLINK "file:///C:\\Users\\dsarafinof\\Documents\\GitHub\\DGIWG\\sandbox\\DGIWG-Github-report.html" \l "_working_with_github_dgiwg_how_to" </w:instrText>
-      </w:r>
-      <w:r>
-        <w:rPr>
-          <w:rFonts w:ascii="Helvetica" w:eastAsia="Times New Roman" w:hAnsi="Helvetica" w:cs="Helvetica"/>
-          <w:color w:val="222222"/>
-          <w:sz w:val="23"/>
-          <w:szCs w:val="23"/>
-          <w:lang w:eastAsia="fr-FR"/>
-        </w:rPr>
-        <w:fldChar w:fldCharType="separate"/>
-      </w:r>
-      <w:r>
-        <w:rPr>
-          <w:rFonts w:ascii="Helvetica" w:eastAsia="Times New Roman" w:hAnsi="Helvetica" w:cs="Helvetica"/>
-          <w:color w:val="006699"/>
-          <w:sz w:val="23"/>
-          <w:szCs w:val="23"/>
-          <w:u w:val="single"/>
-          <w:lang w:val="en-US" w:eastAsia="fr-FR"/>
-        </w:rPr>
-        <w:t>Working with GitHub : DGIWG how to</w:t>
-      </w:r>
-      <w:r>
-        <w:rPr>
-          <w:rFonts w:ascii="Helvetica" w:eastAsia="Times New Roman" w:hAnsi="Helvetica" w:cs="Helvetica"/>
-          <w:color w:val="222222"/>
-          <w:sz w:val="23"/>
-          <w:szCs w:val="23"/>
-          <w:lang w:eastAsia="fr-FR"/>
-        </w:rPr>
-        <w:fldChar w:fldCharType="end"/>
-      </w:r>
-    </w:p>
-    <w:p>
-      <w:pPr>
-        <w:numPr>
-          <w:ilvl w:val="1"/>
-          <w:numId w:val="1"/>
-        </w:numPr>
-        <w:shd w:val="clear" w:color="auto" w:fill="FFFFFF"/>
-        <w:spacing w:after="0" w:line="240" w:lineRule="auto"/>
-        <w:ind w:left="60"/>
-        <w:jc w:val="both"/>
-        <w:rPr>
-          <w:rFonts w:ascii="Helvetica" w:eastAsia="Times New Roman" w:hAnsi="Helvetica" w:cs="Helvetica"/>
-          <w:color w:val="222222"/>
-          <w:sz w:val="23"/>
-          <w:szCs w:val="23"/>
-          <w:lang w:eastAsia="fr-FR"/>
-        </w:rPr>
-      </w:pPr>
-      <w:r>
-        <w:rPr>
-          <w:rFonts w:ascii="Helvetica" w:eastAsia="Times New Roman" w:hAnsi="Helvetica" w:cs="Helvetica"/>
-          <w:color w:val="222222"/>
-          <w:sz w:val="23"/>
-          <w:szCs w:val="23"/>
-          <w:lang w:eastAsia="fr-FR"/>
-        </w:rPr>
-        <w:fldChar w:fldCharType="begin"/>
-      </w:r>
-      <w:r>
-        <w:rPr>
-          <w:rFonts w:ascii="Helvetica" w:eastAsia="Times New Roman" w:hAnsi="Helvetica" w:cs="Helvetica"/>
-          <w:color w:val="222222"/>
-          <w:sz w:val="23"/>
-          <w:szCs w:val="23"/>
-          <w:lang w:eastAsia="fr-FR"/>
-        </w:rPr>
-        <w:instrText xml:space="preserve"> HYPERLINK "file:///C:\\Users\\dsarafinof\\Documents\\GitHub\\DGIWG\\sandbox\\DGIWG-Github-report.html" \l "_introduction_to_github" </w:instrText>
-      </w:r>
-      <w:r>
-        <w:rPr>
-          <w:rFonts w:ascii="Helvetica" w:eastAsia="Times New Roman" w:hAnsi="Helvetica" w:cs="Helvetica"/>
-          <w:color w:val="222222"/>
-          <w:sz w:val="23"/>
-          <w:szCs w:val="23"/>
-          <w:lang w:eastAsia="fr-FR"/>
-        </w:rPr>
-        <w:fldChar w:fldCharType="separate"/>
-      </w:r>
-      <w:r>
-        <w:rPr>
-          <w:rFonts w:ascii="Helvetica" w:eastAsia="Times New Roman" w:hAnsi="Helvetica" w:cs="Helvetica"/>
-          <w:color w:val="006699"/>
-          <w:sz w:val="23"/>
-          <w:szCs w:val="23"/>
-          <w:u w:val="single"/>
-          <w:lang w:eastAsia="fr-FR"/>
-        </w:rPr>
-        <w:t xml:space="preserve">6. Introduction to </w:t>
-      </w:r>
-      <w:proofErr w:type="spellStart"/>
-      <w:r>
-        <w:rPr>
-          <w:rFonts w:ascii="Helvetica" w:eastAsia="Times New Roman" w:hAnsi="Helvetica" w:cs="Helvetica"/>
-          <w:color w:val="006699"/>
-          <w:sz w:val="23"/>
-          <w:szCs w:val="23"/>
-          <w:u w:val="single"/>
-          <w:lang w:eastAsia="fr-FR"/>
-        </w:rPr>
-        <w:t>GitHub</w:t>
-      </w:r>
-      <w:proofErr w:type="spellEnd"/>
-      <w:r>
-        <w:rPr>
-          <w:rFonts w:ascii="Helvetica" w:eastAsia="Times New Roman" w:hAnsi="Helvetica" w:cs="Helvetica"/>
-          <w:color w:val="222222"/>
-          <w:sz w:val="23"/>
-          <w:szCs w:val="23"/>
-          <w:lang w:eastAsia="fr-FR"/>
-        </w:rPr>
-        <w:fldChar w:fldCharType="end"/>
-      </w:r>
-    </w:p>
-    <w:p>
-      <w:pPr>
-        <w:numPr>
-          <w:ilvl w:val="1"/>
-          <w:numId w:val="1"/>
-        </w:numPr>
-        <w:shd w:val="clear" w:color="auto" w:fill="FFFFFF"/>
-        <w:spacing w:after="0" w:line="240" w:lineRule="auto"/>
-        <w:ind w:left="60"/>
-        <w:jc w:val="both"/>
-        <w:rPr>
-          <w:rFonts w:ascii="Helvetica" w:eastAsia="Times New Roman" w:hAnsi="Helvetica" w:cs="Helvetica"/>
-          <w:color w:val="222222"/>
-          <w:sz w:val="23"/>
-          <w:szCs w:val="23"/>
-          <w:lang w:eastAsia="fr-FR"/>
-        </w:rPr>
-      </w:pPr>
-      <w:hyperlink r:id="rId20" w:anchor="_required_tools" w:history="1">
-        <w:r>
-          <w:rPr>
-            <w:rFonts w:ascii="Helvetica" w:eastAsia="Times New Roman" w:hAnsi="Helvetica" w:cs="Helvetica"/>
-            <w:color w:val="006699"/>
-            <w:sz w:val="23"/>
-            <w:szCs w:val="23"/>
-            <w:u w:val="single"/>
-            <w:lang w:eastAsia="fr-FR"/>
-          </w:rPr>
-          <w:t xml:space="preserve">7. </w:t>
-        </w:r>
-        <w:proofErr w:type="spellStart"/>
-        <w:r>
-          <w:rPr>
-            <w:rFonts w:ascii="Helvetica" w:eastAsia="Times New Roman" w:hAnsi="Helvetica" w:cs="Helvetica"/>
-            <w:color w:val="006699"/>
-            <w:sz w:val="23"/>
-            <w:szCs w:val="23"/>
-            <w:u w:val="single"/>
-            <w:lang w:eastAsia="fr-FR"/>
-          </w:rPr>
-          <w:t>Required</w:t>
-        </w:r>
-        <w:proofErr w:type="spellEnd"/>
-        <w:r>
-          <w:rPr>
-            <w:rFonts w:ascii="Helvetica" w:eastAsia="Times New Roman" w:hAnsi="Helvetica" w:cs="Helvetica"/>
-            <w:color w:val="006699"/>
-            <w:sz w:val="23"/>
-            <w:szCs w:val="23"/>
-            <w:u w:val="single"/>
-            <w:lang w:eastAsia="fr-FR"/>
-          </w:rPr>
-          <w:t xml:space="preserve"> </w:t>
-        </w:r>
-        <w:proofErr w:type="spellStart"/>
-        <w:r>
-          <w:rPr>
-            <w:rFonts w:ascii="Helvetica" w:eastAsia="Times New Roman" w:hAnsi="Helvetica" w:cs="Helvetica"/>
-            <w:color w:val="006699"/>
-            <w:sz w:val="23"/>
-            <w:szCs w:val="23"/>
-            <w:u w:val="single"/>
-            <w:lang w:eastAsia="fr-FR"/>
-          </w:rPr>
-          <w:t>tools</w:t>
-        </w:r>
-        <w:proofErr w:type="spellEnd"/>
-      </w:hyperlink>
-    </w:p>
-    <w:p>
-      <w:pPr>
-        <w:numPr>
-          <w:ilvl w:val="1"/>
-          <w:numId w:val="1"/>
-        </w:numPr>
-        <w:shd w:val="clear" w:color="auto" w:fill="FFFFFF"/>
-        <w:spacing w:after="0" w:line="240" w:lineRule="auto"/>
-        <w:ind w:left="60"/>
-        <w:jc w:val="both"/>
-        <w:rPr>
-          <w:rFonts w:ascii="Helvetica" w:eastAsia="Times New Roman" w:hAnsi="Helvetica" w:cs="Helvetica"/>
-          <w:color w:val="222222"/>
-          <w:sz w:val="23"/>
-          <w:szCs w:val="23"/>
-          <w:lang w:eastAsia="fr-FR"/>
-        </w:rPr>
-      </w:pPr>
-      <w:hyperlink r:id="rId21" w:anchor="_working_on_an_existing_repository" w:history="1">
-        <w:r>
-          <w:rPr>
-            <w:rFonts w:ascii="Helvetica" w:eastAsia="Times New Roman" w:hAnsi="Helvetica" w:cs="Helvetica"/>
-            <w:color w:val="006699"/>
-            <w:sz w:val="23"/>
-            <w:szCs w:val="23"/>
-            <w:u w:val="single"/>
-            <w:lang w:eastAsia="fr-FR"/>
-          </w:rPr>
-          <w:t xml:space="preserve">8. </w:t>
-        </w:r>
-        <w:proofErr w:type="spellStart"/>
-        <w:r>
-          <w:rPr>
-            <w:rFonts w:ascii="Helvetica" w:eastAsia="Times New Roman" w:hAnsi="Helvetica" w:cs="Helvetica"/>
-            <w:color w:val="006699"/>
-            <w:sz w:val="23"/>
-            <w:szCs w:val="23"/>
-            <w:u w:val="single"/>
-            <w:lang w:eastAsia="fr-FR"/>
-          </w:rPr>
-          <w:t>Working</w:t>
-        </w:r>
-        <w:proofErr w:type="spellEnd"/>
-        <w:r>
-          <w:rPr>
-            <w:rFonts w:ascii="Helvetica" w:eastAsia="Times New Roman" w:hAnsi="Helvetica" w:cs="Helvetica"/>
-            <w:color w:val="006699"/>
-            <w:sz w:val="23"/>
-            <w:szCs w:val="23"/>
-            <w:u w:val="single"/>
-            <w:lang w:eastAsia="fr-FR"/>
-          </w:rPr>
-          <w:t xml:space="preserve"> on an </w:t>
-        </w:r>
-        <w:proofErr w:type="spellStart"/>
-        <w:r>
-          <w:rPr>
-            <w:rFonts w:ascii="Helvetica" w:eastAsia="Times New Roman" w:hAnsi="Helvetica" w:cs="Helvetica"/>
-            <w:color w:val="006699"/>
-            <w:sz w:val="23"/>
-            <w:szCs w:val="23"/>
-            <w:u w:val="single"/>
-            <w:lang w:eastAsia="fr-FR"/>
-          </w:rPr>
-          <w:t>existing</w:t>
-        </w:r>
-        <w:proofErr w:type="spellEnd"/>
-        <w:r>
-          <w:rPr>
-            <w:rFonts w:ascii="Helvetica" w:eastAsia="Times New Roman" w:hAnsi="Helvetica" w:cs="Helvetica"/>
-            <w:color w:val="006699"/>
-            <w:sz w:val="23"/>
-            <w:szCs w:val="23"/>
-            <w:u w:val="single"/>
-            <w:lang w:eastAsia="fr-FR"/>
-          </w:rPr>
-          <w:t xml:space="preserve"> </w:t>
-        </w:r>
-        <w:proofErr w:type="spellStart"/>
-        <w:r>
-          <w:rPr>
-            <w:rFonts w:ascii="Helvetica" w:eastAsia="Times New Roman" w:hAnsi="Helvetica" w:cs="Helvetica"/>
-            <w:color w:val="006699"/>
-            <w:sz w:val="23"/>
-            <w:szCs w:val="23"/>
-            <w:u w:val="single"/>
-            <w:lang w:eastAsia="fr-FR"/>
-          </w:rPr>
-          <w:t>repository</w:t>
-        </w:r>
-        <w:proofErr w:type="spellEnd"/>
-      </w:hyperlink>
-    </w:p>
-    <w:p>
-      <w:pPr>
-        <w:numPr>
-          <w:ilvl w:val="1"/>
-          <w:numId w:val="1"/>
-        </w:numPr>
-        <w:shd w:val="clear" w:color="auto" w:fill="FFFFFF"/>
-        <w:spacing w:after="0" w:line="240" w:lineRule="auto"/>
-        <w:ind w:left="60"/>
-        <w:jc w:val="both"/>
-        <w:rPr>
-          <w:rFonts w:ascii="Helvetica" w:eastAsia="Times New Roman" w:hAnsi="Helvetica" w:cs="Helvetica"/>
-          <w:color w:val="222222"/>
-          <w:sz w:val="23"/>
-          <w:szCs w:val="23"/>
-          <w:lang w:eastAsia="fr-FR"/>
-        </w:rPr>
-      </w:pPr>
-      <w:hyperlink r:id="rId22" w:anchor="_pulling_changes_from_your_branch" w:history="1">
-        <w:r>
-          <w:rPr>
-            <w:rFonts w:ascii="Helvetica" w:eastAsia="Times New Roman" w:hAnsi="Helvetica" w:cs="Helvetica"/>
-            <w:color w:val="006699"/>
-            <w:sz w:val="23"/>
-            <w:szCs w:val="23"/>
-            <w:u w:val="single"/>
-            <w:lang w:eastAsia="fr-FR"/>
-          </w:rPr>
-          <w:t xml:space="preserve">9. </w:t>
-        </w:r>
-        <w:proofErr w:type="spellStart"/>
-        <w:r>
-          <w:rPr>
-            <w:rFonts w:ascii="Helvetica" w:eastAsia="Times New Roman" w:hAnsi="Helvetica" w:cs="Helvetica"/>
-            <w:color w:val="006699"/>
-            <w:sz w:val="23"/>
-            <w:szCs w:val="23"/>
-            <w:u w:val="single"/>
-            <w:lang w:eastAsia="fr-FR"/>
-          </w:rPr>
-          <w:t>Pulling</w:t>
-        </w:r>
-        <w:proofErr w:type="spellEnd"/>
-        <w:r>
-          <w:rPr>
-            <w:rFonts w:ascii="Helvetica" w:eastAsia="Times New Roman" w:hAnsi="Helvetica" w:cs="Helvetica"/>
-            <w:color w:val="006699"/>
-            <w:sz w:val="23"/>
-            <w:szCs w:val="23"/>
-            <w:u w:val="single"/>
-            <w:lang w:eastAsia="fr-FR"/>
-          </w:rPr>
-          <w:t xml:space="preserve"> changes </w:t>
-        </w:r>
-        <w:proofErr w:type="spellStart"/>
-        <w:r>
-          <w:rPr>
-            <w:rFonts w:ascii="Helvetica" w:eastAsia="Times New Roman" w:hAnsi="Helvetica" w:cs="Helvetica"/>
-            <w:color w:val="006699"/>
-            <w:sz w:val="23"/>
-            <w:szCs w:val="23"/>
-            <w:u w:val="single"/>
-            <w:lang w:eastAsia="fr-FR"/>
-          </w:rPr>
-          <w:t>from</w:t>
-        </w:r>
-        <w:proofErr w:type="spellEnd"/>
-        <w:r>
-          <w:rPr>
-            <w:rFonts w:ascii="Helvetica" w:eastAsia="Times New Roman" w:hAnsi="Helvetica" w:cs="Helvetica"/>
-            <w:color w:val="006699"/>
-            <w:sz w:val="23"/>
-            <w:szCs w:val="23"/>
-            <w:u w:val="single"/>
-            <w:lang w:eastAsia="fr-FR"/>
-          </w:rPr>
-          <w:t xml:space="preserve"> </w:t>
-        </w:r>
-        <w:proofErr w:type="spellStart"/>
-        <w:r>
-          <w:rPr>
-            <w:rFonts w:ascii="Helvetica" w:eastAsia="Times New Roman" w:hAnsi="Helvetica" w:cs="Helvetica"/>
-            <w:color w:val="006699"/>
-            <w:sz w:val="23"/>
-            <w:szCs w:val="23"/>
-            <w:u w:val="single"/>
-            <w:lang w:eastAsia="fr-FR"/>
-          </w:rPr>
-          <w:t>your</w:t>
-        </w:r>
-        <w:proofErr w:type="spellEnd"/>
-        <w:r>
-          <w:rPr>
-            <w:rFonts w:ascii="Helvetica" w:eastAsia="Times New Roman" w:hAnsi="Helvetica" w:cs="Helvetica"/>
-            <w:color w:val="006699"/>
-            <w:sz w:val="23"/>
-            <w:szCs w:val="23"/>
-            <w:u w:val="single"/>
-            <w:lang w:eastAsia="fr-FR"/>
-          </w:rPr>
-          <w:t xml:space="preserve"> </w:t>
-        </w:r>
-        <w:proofErr w:type="spellStart"/>
-        <w:r>
-          <w:rPr>
-            <w:rFonts w:ascii="Helvetica" w:eastAsia="Times New Roman" w:hAnsi="Helvetica" w:cs="Helvetica"/>
-            <w:color w:val="006699"/>
-            <w:sz w:val="23"/>
-            <w:szCs w:val="23"/>
-            <w:u w:val="single"/>
-            <w:lang w:eastAsia="fr-FR"/>
-          </w:rPr>
-          <w:t>branch</w:t>
-        </w:r>
-        <w:proofErr w:type="spellEnd"/>
-      </w:hyperlink>
-    </w:p>
-    <w:p>
-      <w:pPr>
-        <w:numPr>
-          <w:ilvl w:val="1"/>
-          <w:numId w:val="1"/>
-        </w:numPr>
-        <w:shd w:val="clear" w:color="auto" w:fill="FFFFFF"/>
-        <w:spacing w:after="0" w:line="240" w:lineRule="auto"/>
-        <w:ind w:left="60"/>
-        <w:jc w:val="both"/>
-        <w:rPr>
-          <w:rFonts w:ascii="Helvetica" w:eastAsia="Times New Roman" w:hAnsi="Helvetica" w:cs="Helvetica"/>
-          <w:color w:val="222222"/>
-          <w:sz w:val="23"/>
-          <w:szCs w:val="23"/>
-          <w:lang w:eastAsia="fr-FR"/>
-        </w:rPr>
-      </w:pPr>
-      <w:hyperlink r:id="rId23" w:anchor="_working_on_a_new_project" w:history="1">
-        <w:r>
-          <w:rPr>
-            <w:rFonts w:ascii="Helvetica" w:eastAsia="Times New Roman" w:hAnsi="Helvetica" w:cs="Helvetica"/>
-            <w:color w:val="006699"/>
-            <w:sz w:val="23"/>
-            <w:szCs w:val="23"/>
-            <w:u w:val="single"/>
-            <w:lang w:eastAsia="fr-FR"/>
-          </w:rPr>
-          <w:t xml:space="preserve">10. </w:t>
-        </w:r>
-        <w:proofErr w:type="spellStart"/>
-        <w:r>
-          <w:rPr>
-            <w:rFonts w:ascii="Helvetica" w:eastAsia="Times New Roman" w:hAnsi="Helvetica" w:cs="Helvetica"/>
-            <w:color w:val="006699"/>
-            <w:sz w:val="23"/>
-            <w:szCs w:val="23"/>
-            <w:u w:val="single"/>
-            <w:lang w:eastAsia="fr-FR"/>
-          </w:rPr>
-          <w:t>Working</w:t>
-        </w:r>
-        <w:proofErr w:type="spellEnd"/>
-        <w:r>
-          <w:rPr>
-            <w:rFonts w:ascii="Helvetica" w:eastAsia="Times New Roman" w:hAnsi="Helvetica" w:cs="Helvetica"/>
-            <w:color w:val="006699"/>
-            <w:sz w:val="23"/>
-            <w:szCs w:val="23"/>
-            <w:u w:val="single"/>
-            <w:lang w:eastAsia="fr-FR"/>
-          </w:rPr>
-          <w:t xml:space="preserve"> on a new </w:t>
-        </w:r>
-        <w:proofErr w:type="spellStart"/>
-        <w:r>
-          <w:rPr>
-            <w:rFonts w:ascii="Helvetica" w:eastAsia="Times New Roman" w:hAnsi="Helvetica" w:cs="Helvetica"/>
-            <w:color w:val="006699"/>
-            <w:sz w:val="23"/>
-            <w:szCs w:val="23"/>
-            <w:u w:val="single"/>
-            <w:lang w:eastAsia="fr-FR"/>
-          </w:rPr>
-          <w:t>project</w:t>
-        </w:r>
-        <w:proofErr w:type="spellEnd"/>
-      </w:hyperlink>
-    </w:p>
-    <w:p>
-      <w:pPr>
-        <w:numPr>
-          <w:ilvl w:val="1"/>
-          <w:numId w:val="1"/>
-        </w:numPr>
-        <w:shd w:val="clear" w:color="auto" w:fill="FFFFFF"/>
-        <w:spacing w:after="0" w:line="240" w:lineRule="auto"/>
-        <w:ind w:left="60"/>
-        <w:jc w:val="both"/>
-        <w:rPr>
-          <w:rFonts w:ascii="Helvetica" w:eastAsia="Times New Roman" w:hAnsi="Helvetica" w:cs="Helvetica"/>
-          <w:color w:val="222222"/>
-          <w:sz w:val="23"/>
-          <w:szCs w:val="23"/>
-          <w:lang w:eastAsia="fr-FR"/>
-        </w:rPr>
-      </w:pPr>
-      <w:hyperlink r:id="rId24" w:anchor="_github_flow" w:history="1">
-        <w:r>
-          <w:rPr>
-            <w:rFonts w:ascii="Helvetica" w:eastAsia="Times New Roman" w:hAnsi="Helvetica" w:cs="Helvetica"/>
-            <w:color w:val="006699"/>
-            <w:sz w:val="23"/>
-            <w:szCs w:val="23"/>
-            <w:u w:val="single"/>
-            <w:lang w:eastAsia="fr-FR"/>
-          </w:rPr>
-          <w:t xml:space="preserve">11. </w:t>
-        </w:r>
-        <w:proofErr w:type="spellStart"/>
-        <w:r>
-          <w:rPr>
-            <w:rFonts w:ascii="Helvetica" w:eastAsia="Times New Roman" w:hAnsi="Helvetica" w:cs="Helvetica"/>
-            <w:color w:val="006699"/>
-            <w:sz w:val="23"/>
-            <w:szCs w:val="23"/>
-            <w:u w:val="single"/>
-            <w:lang w:eastAsia="fr-FR"/>
-          </w:rPr>
-          <w:t>GitHub</w:t>
-        </w:r>
-        <w:proofErr w:type="spellEnd"/>
-        <w:r>
-          <w:rPr>
-            <w:rFonts w:ascii="Helvetica" w:eastAsia="Times New Roman" w:hAnsi="Helvetica" w:cs="Helvetica"/>
-            <w:color w:val="006699"/>
-            <w:sz w:val="23"/>
-            <w:szCs w:val="23"/>
-            <w:u w:val="single"/>
-            <w:lang w:eastAsia="fr-FR"/>
-          </w:rPr>
-          <w:t xml:space="preserve"> Flow</w:t>
-        </w:r>
-      </w:hyperlink>
-    </w:p>
-    <w:p>
-      <w:pPr>
-        <w:shd w:val="clear" w:color="auto" w:fill="FFFFFF"/>
-        <w:spacing w:before="240" w:after="120" w:line="240" w:lineRule="auto"/>
-        <w:jc w:val="both"/>
-        <w:outlineLvl w:val="1"/>
-        <w:rPr>
-          <w:rFonts w:ascii="Helvetica" w:eastAsia="Times New Roman" w:hAnsi="Helvetica" w:cs="Helvetica"/>
-          <w:color w:val="000000"/>
-          <w:sz w:val="55"/>
-          <w:szCs w:val="55"/>
-          <w:lang w:eastAsia="fr-FR"/>
-        </w:rPr>
-      </w:pPr>
-      <w:r>
-        <w:rPr>
-          <w:rFonts w:ascii="Helvetica" w:eastAsia="Times New Roman" w:hAnsi="Helvetica" w:cs="Helvetica"/>
-          <w:color w:val="000000"/>
-          <w:sz w:val="55"/>
-          <w:szCs w:val="55"/>
-          <w:lang w:eastAsia="fr-FR"/>
-        </w:rPr>
-        <w:t>1. Introduction</w:t>
-      </w:r>
-    </w:p>
-    <w:p>
-      <w:pPr>
-        <w:shd w:val="clear" w:color="auto" w:fill="FFFFFF"/>
-        <w:spacing w:before="240" w:after="120" w:line="240" w:lineRule="auto"/>
-        <w:jc w:val="both"/>
-        <w:outlineLvl w:val="2"/>
-        <w:rPr>
-          <w:rFonts w:ascii="Helvetica" w:eastAsia="Times New Roman" w:hAnsi="Helvetica" w:cs="Helvetica"/>
-          <w:color w:val="000000"/>
-          <w:sz w:val="41"/>
-          <w:szCs w:val="41"/>
-          <w:lang w:eastAsia="fr-FR"/>
-        </w:rPr>
-      </w:pPr>
-      <w:r>
-        <w:rPr>
-          <w:rFonts w:ascii="Helvetica" w:eastAsia="Times New Roman" w:hAnsi="Helvetica" w:cs="Helvetica"/>
-          <w:color w:val="000000"/>
-          <w:sz w:val="41"/>
-          <w:szCs w:val="41"/>
-          <w:lang w:eastAsia="fr-FR"/>
-        </w:rPr>
-        <w:t xml:space="preserve">1.1. </w:t>
-      </w:r>
-      <w:proofErr w:type="spellStart"/>
-      <w:r>
-        <w:rPr>
-          <w:rFonts w:ascii="Helvetica" w:eastAsia="Times New Roman" w:hAnsi="Helvetica" w:cs="Helvetica"/>
-          <w:color w:val="000000"/>
-          <w:sz w:val="41"/>
-          <w:szCs w:val="41"/>
-          <w:lang w:eastAsia="fr-FR"/>
-        </w:rPr>
-        <w:t>Context</w:t>
-      </w:r>
-      <w:proofErr w:type="spellEnd"/>
-    </w:p>
-    <w:p>
-      <w:pPr>
-        <w:shd w:val="clear" w:color="auto" w:fill="FFFFFF"/>
-        <w:spacing w:after="330" w:line="240" w:lineRule="auto"/>
-        <w:jc w:val="both"/>
-        <w:rPr>
-          <w:rFonts w:ascii="Helvetica" w:eastAsia="Times New Roman" w:hAnsi="Helvetica" w:cs="Helvetica"/>
-          <w:color w:val="222222"/>
-          <w:sz w:val="23"/>
-          <w:szCs w:val="23"/>
-          <w:lang w:eastAsia="fr-FR"/>
-        </w:rPr>
-      </w:pPr>
-      <w:r>
-        <w:rPr>
-          <w:rFonts w:ascii="Helvetica" w:eastAsia="Times New Roman" w:hAnsi="Helvetica" w:cs="Helvetica"/>
-          <w:color w:val="222222"/>
-          <w:sz w:val="23"/>
-          <w:szCs w:val="23"/>
-          <w:lang w:val="en-US" w:eastAsia="fr-FR"/>
-        </w:rPr>
-        <w:t xml:space="preserve">OGC is using GitHub tools for developing standards and testbeds reports. </w:t>
-      </w:r>
-      <w:r>
-        <w:rPr>
-          <w:rFonts w:ascii="Helvetica" w:eastAsia="Times New Roman" w:hAnsi="Helvetica" w:cs="Helvetica"/>
-          <w:color w:val="222222"/>
-          <w:sz w:val="23"/>
-          <w:szCs w:val="23"/>
-          <w:lang w:eastAsia="fr-FR"/>
-        </w:rPr>
-        <w:t xml:space="preserve">This </w:t>
-      </w:r>
-      <w:proofErr w:type="spellStart"/>
-      <w:r>
-        <w:rPr>
-          <w:rFonts w:ascii="Helvetica" w:eastAsia="Times New Roman" w:hAnsi="Helvetica" w:cs="Helvetica"/>
-          <w:color w:val="222222"/>
-          <w:sz w:val="23"/>
-          <w:szCs w:val="23"/>
-          <w:lang w:eastAsia="fr-FR"/>
-        </w:rPr>
-        <w:t>process</w:t>
-      </w:r>
-      <w:proofErr w:type="spellEnd"/>
-      <w:r>
-        <w:rPr>
-          <w:rFonts w:ascii="Helvetica" w:eastAsia="Times New Roman" w:hAnsi="Helvetica" w:cs="Helvetica"/>
-          <w:color w:val="222222"/>
-          <w:sz w:val="23"/>
-          <w:szCs w:val="23"/>
-          <w:lang w:eastAsia="fr-FR"/>
-        </w:rPr>
-        <w:t xml:space="preserve"> has </w:t>
-      </w:r>
-      <w:proofErr w:type="spellStart"/>
-      <w:r>
-        <w:rPr>
-          <w:rFonts w:ascii="Helvetica" w:eastAsia="Times New Roman" w:hAnsi="Helvetica" w:cs="Helvetica"/>
-          <w:color w:val="222222"/>
-          <w:sz w:val="23"/>
-          <w:szCs w:val="23"/>
-          <w:lang w:eastAsia="fr-FR"/>
-        </w:rPr>
-        <w:t>several</w:t>
-      </w:r>
-      <w:proofErr w:type="spellEnd"/>
-      <w:r>
-        <w:rPr>
-          <w:rFonts w:ascii="Helvetica" w:eastAsia="Times New Roman" w:hAnsi="Helvetica" w:cs="Helvetica"/>
-          <w:color w:val="222222"/>
-          <w:sz w:val="23"/>
-          <w:szCs w:val="23"/>
-          <w:lang w:eastAsia="fr-FR"/>
-        </w:rPr>
-        <w:t xml:space="preserve"> </w:t>
-      </w:r>
-      <w:proofErr w:type="spellStart"/>
-      <w:r>
-        <w:rPr>
-          <w:rFonts w:ascii="Helvetica" w:eastAsia="Times New Roman" w:hAnsi="Helvetica" w:cs="Helvetica"/>
-          <w:color w:val="222222"/>
-          <w:sz w:val="23"/>
-          <w:szCs w:val="23"/>
-          <w:lang w:eastAsia="fr-FR"/>
-        </w:rPr>
-        <w:t>advantages</w:t>
-      </w:r>
-      <w:proofErr w:type="spellEnd"/>
-      <w:r>
-        <w:rPr>
-          <w:rFonts w:ascii="Helvetica" w:eastAsia="Times New Roman" w:hAnsi="Helvetica" w:cs="Helvetica"/>
-          <w:color w:val="222222"/>
-          <w:sz w:val="23"/>
-          <w:szCs w:val="23"/>
-          <w:lang w:eastAsia="fr-FR"/>
-        </w:rPr>
-        <w:t>:</w:t>
-      </w:r>
-    </w:p>
-    <w:p>
-      <w:pPr>
-        <w:numPr>
-          <w:ilvl w:val="0"/>
-          <w:numId w:val="2"/>
-        </w:numPr>
-        <w:shd w:val="clear" w:color="auto" w:fill="FFFFFF"/>
-        <w:spacing w:after="82" w:line="240" w:lineRule="auto"/>
-        <w:ind w:left="390"/>
-        <w:jc w:val="both"/>
-        <w:rPr>
-          <w:rFonts w:ascii="Helvetica" w:eastAsia="Times New Roman" w:hAnsi="Helvetica" w:cs="Helvetica"/>
-          <w:color w:val="222222"/>
-          <w:lang w:val="en-US" w:eastAsia="fr-FR"/>
-        </w:rPr>
-      </w:pPr>
-      <w:r>
-        <w:rPr>
-          <w:rFonts w:ascii="Helvetica" w:eastAsia="Times New Roman" w:hAnsi="Helvetica" w:cs="Helvetica"/>
-          <w:color w:val="222222"/>
-          <w:lang w:val="en-US" w:eastAsia="fr-FR"/>
-        </w:rPr>
-        <w:t>a unique gold copy of the document (and other resources like schemas)</w:t>
-      </w:r>
-    </w:p>
-    <w:p>
-      <w:pPr>
-        <w:numPr>
-          <w:ilvl w:val="0"/>
-          <w:numId w:val="2"/>
-        </w:numPr>
-        <w:shd w:val="clear" w:color="auto" w:fill="FFFFFF"/>
-        <w:spacing w:after="82" w:line="240" w:lineRule="auto"/>
-        <w:ind w:left="390"/>
-        <w:jc w:val="both"/>
-        <w:rPr>
-          <w:rFonts w:ascii="Helvetica" w:eastAsia="Times New Roman" w:hAnsi="Helvetica" w:cs="Helvetica"/>
-          <w:color w:val="222222"/>
-          <w:lang w:eastAsia="fr-FR"/>
-        </w:rPr>
-      </w:pPr>
-      <w:r>
-        <w:rPr>
-          <w:rFonts w:ascii="Helvetica" w:eastAsia="Times New Roman" w:hAnsi="Helvetica" w:cs="Helvetica"/>
-          <w:color w:val="222222"/>
-          <w:lang w:eastAsia="fr-FR"/>
-        </w:rPr>
-        <w:t xml:space="preserve">version control of the </w:t>
-      </w:r>
-      <w:proofErr w:type="spellStart"/>
-      <w:r>
-        <w:rPr>
-          <w:rFonts w:ascii="Helvetica" w:eastAsia="Times New Roman" w:hAnsi="Helvetica" w:cs="Helvetica"/>
-          <w:color w:val="222222"/>
-          <w:lang w:eastAsia="fr-FR"/>
-        </w:rPr>
-        <w:t>resources</w:t>
-      </w:r>
-      <w:proofErr w:type="spellEnd"/>
-    </w:p>
-    <w:p>
-      <w:pPr>
-        <w:numPr>
-          <w:ilvl w:val="0"/>
-          <w:numId w:val="2"/>
-        </w:numPr>
-        <w:shd w:val="clear" w:color="auto" w:fill="FFFFFF"/>
-        <w:spacing w:after="82" w:line="240" w:lineRule="auto"/>
-        <w:ind w:left="390"/>
-        <w:jc w:val="both"/>
-        <w:rPr>
-          <w:rFonts w:ascii="Helvetica" w:eastAsia="Times New Roman" w:hAnsi="Helvetica" w:cs="Helvetica"/>
-          <w:color w:val="222222"/>
-          <w:lang w:val="en-US" w:eastAsia="fr-FR"/>
-        </w:rPr>
-      </w:pPr>
-      <w:r>
-        <w:rPr>
-          <w:rFonts w:ascii="Helvetica" w:eastAsia="Times New Roman" w:hAnsi="Helvetica" w:cs="Helvetica"/>
-          <w:color w:val="222222"/>
-          <w:lang w:val="en-US" w:eastAsia="fr-FR"/>
-        </w:rPr>
-        <w:t>focus on the content and not on the look of the document (also avoid errors in references, text styles, numbering, …​)</w:t>
-      </w:r>
-    </w:p>
-    <w:p>
-      <w:pPr>
-        <w:numPr>
-          <w:ilvl w:val="0"/>
-          <w:numId w:val="2"/>
-        </w:numPr>
-        <w:shd w:val="clear" w:color="auto" w:fill="FFFFFF"/>
-        <w:spacing w:after="82" w:line="240" w:lineRule="auto"/>
-        <w:ind w:left="390"/>
-        <w:jc w:val="both"/>
-        <w:rPr>
-          <w:rFonts w:ascii="Helvetica" w:eastAsia="Times New Roman" w:hAnsi="Helvetica" w:cs="Helvetica"/>
-          <w:color w:val="222222"/>
-          <w:lang w:val="en-US" w:eastAsia="fr-FR"/>
-        </w:rPr>
-      </w:pPr>
-      <w:r>
-        <w:rPr>
-          <w:rFonts w:ascii="Helvetica" w:eastAsia="Times New Roman" w:hAnsi="Helvetica" w:cs="Helvetica"/>
-          <w:color w:val="222222"/>
-          <w:lang w:val="en-US" w:eastAsia="fr-FR"/>
-        </w:rPr>
-        <w:t>easy contribution and merge of the comments/contributions with full traceability</w:t>
-      </w:r>
-    </w:p>
-    <w:p>
-      <w:pPr>
-        <w:shd w:val="clear" w:color="auto" w:fill="FFFFFF"/>
-        <w:spacing w:after="330" w:line="240" w:lineRule="auto"/>
-        <w:jc w:val="both"/>
-        <w:rPr>
-          <w:rFonts w:ascii="Helvetica" w:eastAsia="Times New Roman" w:hAnsi="Helvetica" w:cs="Helvetica"/>
-          <w:color w:val="222222"/>
-          <w:sz w:val="23"/>
-          <w:szCs w:val="23"/>
-          <w:lang w:val="en-US" w:eastAsia="fr-FR"/>
-        </w:rPr>
-      </w:pPr>
-      <w:r>
-        <w:rPr>
-          <w:rFonts w:ascii="Helvetica" w:eastAsia="Times New Roman" w:hAnsi="Helvetica" w:cs="Helvetica"/>
-          <w:color w:val="222222"/>
-          <w:sz w:val="23"/>
-          <w:szCs w:val="23"/>
-          <w:lang w:val="en-US" w:eastAsia="fr-FR"/>
-        </w:rPr>
-        <w:t>Associated to asciidoc text format, PDFs or HTMLs can be generated quite easily for document publication.</w:t>
-      </w:r>
-    </w:p>
-    <w:p>
-      <w:pPr>
-        <w:shd w:val="clear" w:color="auto" w:fill="FFFFFF"/>
-        <w:spacing w:after="330" w:line="240" w:lineRule="auto"/>
-        <w:jc w:val="both"/>
-        <w:rPr>
-          <w:rFonts w:ascii="Helvetica" w:eastAsia="Times New Roman" w:hAnsi="Helvetica" w:cs="Helvetica"/>
-          <w:color w:val="222222"/>
-          <w:sz w:val="23"/>
-          <w:szCs w:val="23"/>
-          <w:lang w:val="en-US" w:eastAsia="fr-FR"/>
-        </w:rPr>
-      </w:pPr>
-      <w:proofErr w:type="gramStart"/>
-      <w:r>
-        <w:rPr>
-          <w:rFonts w:ascii="Helvetica" w:eastAsia="Times New Roman" w:hAnsi="Helvetica" w:cs="Helvetica"/>
-          <w:i/>
-          <w:iCs/>
-          <w:color w:val="222222"/>
-          <w:sz w:val="23"/>
-          <w:szCs w:val="23"/>
-          <w:lang w:val="en-US" w:eastAsia="fr-FR"/>
-        </w:rPr>
-        <w:t>PS :</w:t>
-      </w:r>
-      <w:proofErr w:type="gramEnd"/>
-      <w:r>
-        <w:rPr>
-          <w:rFonts w:ascii="Helvetica" w:eastAsia="Times New Roman" w:hAnsi="Helvetica" w:cs="Helvetica"/>
-          <w:i/>
-          <w:iCs/>
-          <w:color w:val="222222"/>
-          <w:sz w:val="23"/>
-          <w:szCs w:val="23"/>
-          <w:lang w:val="en-US" w:eastAsia="fr-FR"/>
-        </w:rPr>
-        <w:t xml:space="preserve"> the NGA also develops its own profiles on Github (</w:t>
-      </w:r>
-      <w:r>
-        <w:rPr>
-          <w:rFonts w:ascii="Helvetica" w:eastAsia="Times New Roman" w:hAnsi="Helvetica" w:cs="Helvetica"/>
-          <w:i/>
-          <w:iCs/>
-          <w:color w:val="222222"/>
-          <w:sz w:val="23"/>
-          <w:szCs w:val="23"/>
-          <w:lang w:eastAsia="fr-FR"/>
-        </w:rPr>
-        <w:fldChar w:fldCharType="begin"/>
-      </w:r>
-      <w:r>
-        <w:rPr>
-          <w:rFonts w:ascii="Helvetica" w:eastAsia="Times New Roman" w:hAnsi="Helvetica" w:cs="Helvetica"/>
-          <w:i/>
-          <w:iCs/>
-          <w:color w:val="222222"/>
-          <w:sz w:val="23"/>
-          <w:szCs w:val="23"/>
-          <w:lang w:val="en-US" w:eastAsia="fr-FR"/>
-        </w:rPr>
-        <w:instrText xml:space="preserve"> HYPERLINK "https://github.com/ngageoint/" </w:instrText>
-      </w:r>
-      <w:r>
-        <w:rPr>
-          <w:rFonts w:ascii="Helvetica" w:eastAsia="Times New Roman" w:hAnsi="Helvetica" w:cs="Helvetica"/>
-          <w:i/>
-          <w:iCs/>
-          <w:color w:val="222222"/>
-          <w:sz w:val="23"/>
-          <w:szCs w:val="23"/>
-          <w:lang w:eastAsia="fr-FR"/>
-        </w:rPr>
-        <w:fldChar w:fldCharType="separate"/>
-      </w:r>
-      <w:r>
-        <w:rPr>
-          <w:rFonts w:ascii="Helvetica" w:eastAsia="Times New Roman" w:hAnsi="Helvetica" w:cs="Helvetica"/>
-          <w:i/>
-          <w:iCs/>
-          <w:color w:val="006699"/>
-          <w:sz w:val="23"/>
-          <w:szCs w:val="23"/>
-          <w:u w:val="single"/>
-          <w:lang w:val="en-US" w:eastAsia="fr-FR"/>
-        </w:rPr>
-        <w:t>https://github.com/ngageoint/</w:t>
-      </w:r>
-      <w:r>
-        <w:rPr>
-          <w:rFonts w:ascii="Helvetica" w:eastAsia="Times New Roman" w:hAnsi="Helvetica" w:cs="Helvetica"/>
-          <w:i/>
-          <w:iCs/>
-          <w:color w:val="222222"/>
-          <w:sz w:val="23"/>
-          <w:szCs w:val="23"/>
-          <w:lang w:eastAsia="fr-FR"/>
-        </w:rPr>
-        <w:fldChar w:fldCharType="end"/>
-      </w:r>
-      <w:r>
-        <w:rPr>
-          <w:rFonts w:ascii="Helvetica" w:eastAsia="Times New Roman" w:hAnsi="Helvetica" w:cs="Helvetica"/>
-          <w:i/>
-          <w:iCs/>
-          <w:color w:val="222222"/>
-          <w:sz w:val="23"/>
-          <w:szCs w:val="23"/>
-          <w:lang w:val="en-US" w:eastAsia="fr-FR"/>
-        </w:rPr>
-        <w:t>).</w:t>
-      </w:r>
-    </w:p>
-    <w:p>
-      <w:pPr>
-        <w:shd w:val="clear" w:color="auto" w:fill="FFFFFF"/>
-        <w:spacing w:before="240" w:after="120" w:line="240" w:lineRule="auto"/>
-        <w:jc w:val="both"/>
-        <w:outlineLvl w:val="2"/>
-        <w:rPr>
-          <w:rFonts w:ascii="Helvetica" w:eastAsia="Times New Roman" w:hAnsi="Helvetica" w:cs="Helvetica"/>
-          <w:color w:val="000000"/>
-          <w:sz w:val="41"/>
-          <w:szCs w:val="41"/>
-          <w:lang w:val="en-US" w:eastAsia="fr-FR"/>
-        </w:rPr>
-      </w:pPr>
-      <w:r>
-        <w:rPr>
-          <w:rFonts w:ascii="Helvetica" w:eastAsia="Times New Roman" w:hAnsi="Helvetica" w:cs="Helvetica"/>
-          <w:color w:val="000000"/>
-          <w:sz w:val="41"/>
-          <w:szCs w:val="41"/>
-          <w:lang w:val="en-US" w:eastAsia="fr-FR"/>
-        </w:rPr>
-        <w:t>1.2. Aim</w:t>
-      </w:r>
-    </w:p>
-    <w:p>
-      <w:pPr>
-        <w:shd w:val="clear" w:color="auto" w:fill="FFFFFF"/>
-        <w:spacing w:after="330" w:line="240" w:lineRule="auto"/>
-        <w:jc w:val="both"/>
-        <w:rPr>
-          <w:rFonts w:ascii="Helvetica" w:eastAsia="Times New Roman" w:hAnsi="Helvetica" w:cs="Helvetica"/>
-          <w:color w:val="222222"/>
-          <w:sz w:val="23"/>
-          <w:szCs w:val="23"/>
-          <w:lang w:val="en-US" w:eastAsia="fr-FR"/>
-        </w:rPr>
-      </w:pPr>
-      <w:r>
-        <w:rPr>
-          <w:rFonts w:ascii="Helvetica" w:eastAsia="Times New Roman" w:hAnsi="Helvetica" w:cs="Helvetica"/>
-          <w:color w:val="222222"/>
-          <w:sz w:val="23"/>
-          <w:szCs w:val="23"/>
-          <w:lang w:val="en-US" w:eastAsia="fr-FR"/>
-        </w:rPr>
-        <w:lastRenderedPageBreak/>
-        <w:t>DGIWG management team agreed on a one year experiment period for the P5-05 project (Web Processing Services). A DGIWG experimentation has then been run in 2019 to investigate use of GitHub tools for helping the process development of DGIWG standards.</w:t>
-      </w:r>
-    </w:p>
-    <w:p>
-      <w:pPr>
-        <w:shd w:val="clear" w:color="auto" w:fill="FFFFFF"/>
-        <w:spacing w:before="240" w:after="120" w:line="240" w:lineRule="auto"/>
-        <w:jc w:val="both"/>
-        <w:outlineLvl w:val="1"/>
-        <w:rPr>
-          <w:rFonts w:ascii="Helvetica" w:eastAsia="Times New Roman" w:hAnsi="Helvetica" w:cs="Helvetica"/>
-          <w:color w:val="000000"/>
-          <w:sz w:val="55"/>
-          <w:szCs w:val="55"/>
-          <w:lang w:val="en-US" w:eastAsia="fr-FR"/>
-        </w:rPr>
-      </w:pPr>
-      <w:r>
-        <w:rPr>
-          <w:rFonts w:ascii="Helvetica" w:eastAsia="Times New Roman" w:hAnsi="Helvetica" w:cs="Helvetica"/>
-          <w:color w:val="000000"/>
-          <w:sz w:val="55"/>
-          <w:szCs w:val="55"/>
-          <w:lang w:val="en-US" w:eastAsia="fr-FR"/>
-        </w:rPr>
-        <w:t>2. Experimentation description</w:t>
-      </w:r>
-    </w:p>
-    <w:p>
-      <w:pPr>
-        <w:shd w:val="clear" w:color="auto" w:fill="FFFFFF"/>
-        <w:spacing w:before="240" w:after="120" w:line="240" w:lineRule="auto"/>
-        <w:jc w:val="both"/>
-        <w:outlineLvl w:val="2"/>
-        <w:rPr>
-          <w:rFonts w:ascii="Helvetica" w:eastAsia="Times New Roman" w:hAnsi="Helvetica" w:cs="Helvetica"/>
-          <w:color w:val="000000"/>
-          <w:sz w:val="41"/>
-          <w:szCs w:val="41"/>
-          <w:lang w:val="en-US" w:eastAsia="fr-FR"/>
-        </w:rPr>
-      </w:pPr>
-      <w:r>
-        <w:rPr>
-          <w:rFonts w:ascii="Helvetica" w:eastAsia="Times New Roman" w:hAnsi="Helvetica" w:cs="Helvetica"/>
-          <w:color w:val="000000"/>
-          <w:sz w:val="41"/>
-          <w:szCs w:val="41"/>
-          <w:lang w:val="en-US" w:eastAsia="fr-FR"/>
-        </w:rPr>
-        <w:t>2.1. GitHub setup</w:t>
-      </w:r>
-    </w:p>
-    <w:p>
-      <w:pPr>
-        <w:shd w:val="clear" w:color="auto" w:fill="FFFFFF"/>
-        <w:spacing w:after="330" w:line="240" w:lineRule="auto"/>
-        <w:jc w:val="both"/>
-        <w:rPr>
-          <w:rFonts w:ascii="Helvetica" w:eastAsia="Times New Roman" w:hAnsi="Helvetica" w:cs="Helvetica"/>
-          <w:color w:val="222222"/>
-          <w:sz w:val="23"/>
-          <w:szCs w:val="23"/>
-          <w:lang w:val="en-US" w:eastAsia="fr-FR"/>
-        </w:rPr>
-      </w:pPr>
-      <w:r>
-        <w:rPr>
-          <w:rFonts w:ascii="Helvetica" w:eastAsia="Times New Roman" w:hAnsi="Helvetica" w:cs="Helvetica"/>
-          <w:color w:val="222222"/>
-          <w:sz w:val="23"/>
-          <w:szCs w:val="23"/>
-          <w:lang w:val="en-US" w:eastAsia="fr-FR"/>
-        </w:rPr>
-        <w:t>DGIWG organization has been created on GitHub website </w:t>
-      </w:r>
-      <w:r>
-        <w:rPr>
-          <w:rFonts w:ascii="Helvetica" w:eastAsia="Times New Roman" w:hAnsi="Helvetica" w:cs="Helvetica"/>
-          <w:color w:val="222222"/>
-          <w:sz w:val="23"/>
-          <w:szCs w:val="23"/>
-          <w:lang w:eastAsia="fr-FR"/>
-        </w:rPr>
-        <w:fldChar w:fldCharType="begin"/>
-      </w:r>
-      <w:r>
-        <w:rPr>
-          <w:rFonts w:ascii="Helvetica" w:eastAsia="Times New Roman" w:hAnsi="Helvetica" w:cs="Helvetica"/>
-          <w:color w:val="222222"/>
-          <w:sz w:val="23"/>
-          <w:szCs w:val="23"/>
-          <w:lang w:val="en-US" w:eastAsia="fr-FR"/>
-        </w:rPr>
-        <w:instrText xml:space="preserve"> HYPERLINK "https://github.com/DGIWG/" </w:instrText>
-      </w:r>
-      <w:r>
-        <w:rPr>
-          <w:rFonts w:ascii="Helvetica" w:eastAsia="Times New Roman" w:hAnsi="Helvetica" w:cs="Helvetica"/>
-          <w:color w:val="222222"/>
-          <w:sz w:val="23"/>
-          <w:szCs w:val="23"/>
-          <w:lang w:eastAsia="fr-FR"/>
-        </w:rPr>
-        <w:fldChar w:fldCharType="separate"/>
-      </w:r>
-      <w:r>
-        <w:rPr>
-          <w:rFonts w:ascii="Helvetica" w:eastAsia="Times New Roman" w:hAnsi="Helvetica" w:cs="Helvetica"/>
-          <w:color w:val="006699"/>
-          <w:sz w:val="23"/>
-          <w:szCs w:val="23"/>
-          <w:u w:val="single"/>
-          <w:lang w:val="en-US" w:eastAsia="fr-FR"/>
-        </w:rPr>
-        <w:t>https://github.com/DGIWG/</w:t>
-      </w:r>
-      <w:r>
-        <w:rPr>
-          <w:rFonts w:ascii="Helvetica" w:eastAsia="Times New Roman" w:hAnsi="Helvetica" w:cs="Helvetica"/>
-          <w:color w:val="222222"/>
-          <w:sz w:val="23"/>
-          <w:szCs w:val="23"/>
-          <w:lang w:eastAsia="fr-FR"/>
-        </w:rPr>
-        <w:fldChar w:fldCharType="end"/>
-      </w:r>
-      <w:r>
-        <w:rPr>
-          <w:rFonts w:ascii="Helvetica" w:eastAsia="Times New Roman" w:hAnsi="Helvetica" w:cs="Helvetica"/>
-          <w:color w:val="222222"/>
-          <w:sz w:val="23"/>
-          <w:szCs w:val="23"/>
-          <w:lang w:val="en-US" w:eastAsia="fr-FR"/>
-        </w:rPr>
-        <w:t>. This allows creation of open repositories for DGIWG projects. Concerning the DGIWG experiment, the WPS test has been run under </w:t>
-      </w:r>
-      <w:r>
-        <w:rPr>
-          <w:rFonts w:ascii="Helvetica" w:eastAsia="Times New Roman" w:hAnsi="Helvetica" w:cs="Helvetica"/>
-          <w:color w:val="222222"/>
-          <w:sz w:val="23"/>
-          <w:szCs w:val="23"/>
-          <w:lang w:eastAsia="fr-FR"/>
-        </w:rPr>
-        <w:fldChar w:fldCharType="begin"/>
-      </w:r>
-      <w:r>
-        <w:rPr>
-          <w:rFonts w:ascii="Helvetica" w:eastAsia="Times New Roman" w:hAnsi="Helvetica" w:cs="Helvetica"/>
-          <w:color w:val="222222"/>
-          <w:sz w:val="23"/>
-          <w:szCs w:val="23"/>
-          <w:lang w:val="en-US" w:eastAsia="fr-FR"/>
-        </w:rPr>
-        <w:instrText xml:space="preserve"> HYPERLINK "https://github.com/DGIWG/P5.05-WPS" </w:instrText>
-      </w:r>
-      <w:r>
-        <w:rPr>
-          <w:rFonts w:ascii="Helvetica" w:eastAsia="Times New Roman" w:hAnsi="Helvetica" w:cs="Helvetica"/>
-          <w:color w:val="222222"/>
-          <w:sz w:val="23"/>
-          <w:szCs w:val="23"/>
-          <w:lang w:eastAsia="fr-FR"/>
-        </w:rPr>
-        <w:fldChar w:fldCharType="separate"/>
-      </w:r>
-      <w:r>
-        <w:rPr>
-          <w:rFonts w:ascii="Helvetica" w:eastAsia="Times New Roman" w:hAnsi="Helvetica" w:cs="Helvetica"/>
-          <w:color w:val="006699"/>
-          <w:sz w:val="23"/>
-          <w:szCs w:val="23"/>
-          <w:u w:val="single"/>
-          <w:lang w:val="en-US" w:eastAsia="fr-FR"/>
-        </w:rPr>
-        <w:t>https://github.com/DGIWG/P5.05-WPS</w:t>
-      </w:r>
-      <w:r>
-        <w:rPr>
-          <w:rFonts w:ascii="Helvetica" w:eastAsia="Times New Roman" w:hAnsi="Helvetica" w:cs="Helvetica"/>
-          <w:color w:val="222222"/>
-          <w:sz w:val="23"/>
-          <w:szCs w:val="23"/>
-          <w:lang w:eastAsia="fr-FR"/>
-        </w:rPr>
-        <w:fldChar w:fldCharType="end"/>
-      </w:r>
       <w:r>
         <w:rPr>
           <w:rFonts w:ascii="Helvetica" w:eastAsia="Times New Roman" w:hAnsi="Helvetica" w:cs="Helvetica"/>
@@ -2154,7 +1202,7 @@
                     </pic:cNvPicPr>
                   </pic:nvPicPr>
                   <pic:blipFill>
-                    <a:blip r:embed="rId25" cstate="print">
+                    <a:blip r:embed="rId24" cstate="print">
                       <a:extLst>
                         <a:ext uri="{28A0092B-C50C-407E-A947-70E740481C1C}">
                           <a14:useLocalDpi xmlns:a14="http://schemas.microsoft.com/office/drawing/2010/main" val="0"/>
@@ -2377,57 +1425,19 @@
         </w:rPr>
         <w:t>Git/GitHub tutorial has been created to present to the DGIWG WSTP experts and more globally to DGIWG members during side sessions and DGIWG TP plenary </w:t>
       </w:r>
-      <w:r>
-        <w:rPr>
-          <w:rFonts w:ascii="Helvetica" w:eastAsia="Times New Roman" w:hAnsi="Helvetica" w:cs="Helvetica"/>
-          <w:color w:val="222222"/>
-          <w:sz w:val="23"/>
-          <w:szCs w:val="23"/>
-          <w:lang w:eastAsia="fr-FR"/>
-        </w:rPr>
-        <w:fldChar w:fldCharType="begin"/>
-      </w:r>
-      <w:r>
-        <w:rPr>
-          <w:rFonts w:ascii="Helvetica" w:eastAsia="Times New Roman" w:hAnsi="Helvetica" w:cs="Helvetica"/>
-          <w:color w:val="222222"/>
-          <w:sz w:val="23"/>
-          <w:szCs w:val="23"/>
-          <w:lang w:val="en-US" w:eastAsia="fr-FR"/>
-        </w:rPr>
-        <w:instrText xml:space="preserve"> HYPERLINK "https://portal.dgiwg.org/files/?artifact_id=69392" </w:instrText>
-      </w:r>
-      <w:r>
-        <w:rPr>
-          <w:rFonts w:ascii="Helvetica" w:eastAsia="Times New Roman" w:hAnsi="Helvetica" w:cs="Helvetica"/>
-          <w:color w:val="222222"/>
-          <w:sz w:val="23"/>
-          <w:szCs w:val="23"/>
-          <w:lang w:eastAsia="fr-FR"/>
-        </w:rPr>
-        <w:fldChar w:fldCharType="separate"/>
-      </w:r>
-      <w:r>
-        <w:rPr>
-          <w:rFonts w:ascii="Helvetica" w:eastAsia="Times New Roman" w:hAnsi="Helvetica" w:cs="Helvetica"/>
-          <w:color w:val="006699"/>
-          <w:sz w:val="23"/>
-          <w:szCs w:val="23"/>
-          <w:u w:val="single"/>
-          <w:lang w:val="en-US" w:eastAsia="fr-FR"/>
-        </w:rPr>
-        <w:t>https://portal.dgiwg.org/files/?artifact_id=69392</w:t>
-      </w:r>
-      <w:r>
-        <w:rPr>
-          <w:rFonts w:ascii="Helvetica" w:eastAsia="Times New Roman" w:hAnsi="Helvetica" w:cs="Helvetica"/>
-          <w:color w:val="222222"/>
-          <w:sz w:val="23"/>
-          <w:szCs w:val="23"/>
-          <w:lang w:eastAsia="fr-FR"/>
-        </w:rPr>
-        <w:fldChar w:fldCharType="end"/>
-      </w:r>
+      <w:hyperlink r:id="rId25" w:history="1">
+        <w:r>
+          <w:rPr>
+            <w:rFonts w:ascii="Helvetica" w:eastAsia="Times New Roman" w:hAnsi="Helvetica" w:cs="Helvetica"/>
+            <w:color w:val="006699"/>
+            <w:sz w:val="23"/>
+            <w:szCs w:val="23"/>
+            <w:u w:val="single"/>
+            <w:lang w:val="en-US" w:eastAsia="fr-FR"/>
+          </w:rPr>
+          <w:t>https://portal.dgiwg.org/files/?artifact_id=69392</w:t>
+        </w:r>
+      </w:hyperlink>
       <w:r>
         <w:rPr>
           <w:rFonts w:ascii="Helvetica" w:eastAsia="Times New Roman" w:hAnsi="Helvetica" w:cs="Helvetica"/>
@@ -2462,57 +1472,19 @@
         </w:rPr>
         <w:t>A test repository (sandbox) has been created to help volunteers to play with it before contributing to the project (</w:t>
       </w:r>
-      <w:r>
-        <w:rPr>
-          <w:rFonts w:ascii="Helvetica" w:eastAsia="Times New Roman" w:hAnsi="Helvetica" w:cs="Helvetica"/>
-          <w:color w:val="222222"/>
-          <w:sz w:val="23"/>
-          <w:szCs w:val="23"/>
-          <w:lang w:eastAsia="fr-FR"/>
-        </w:rPr>
-        <w:fldChar w:fldCharType="begin"/>
-      </w:r>
-      <w:r>
-        <w:rPr>
-          <w:rFonts w:ascii="Helvetica" w:eastAsia="Times New Roman" w:hAnsi="Helvetica" w:cs="Helvetica"/>
-          <w:color w:val="222222"/>
-          <w:sz w:val="23"/>
-          <w:szCs w:val="23"/>
-          <w:lang w:val="en-US" w:eastAsia="fr-FR"/>
-        </w:rPr>
-        <w:instrText xml:space="preserve"> HYPERLINK "https://github.com/DGIWG/sandbox" </w:instrText>
-      </w:r>
-      <w:r>
-        <w:rPr>
-          <w:rFonts w:ascii="Helvetica" w:eastAsia="Times New Roman" w:hAnsi="Helvetica" w:cs="Helvetica"/>
-          <w:color w:val="222222"/>
-          <w:sz w:val="23"/>
-          <w:szCs w:val="23"/>
-          <w:lang w:eastAsia="fr-FR"/>
-        </w:rPr>
-        <w:fldChar w:fldCharType="separate"/>
-      </w:r>
-      <w:r>
-        <w:rPr>
-          <w:rFonts w:ascii="Helvetica" w:eastAsia="Times New Roman" w:hAnsi="Helvetica" w:cs="Helvetica"/>
-          <w:color w:val="006699"/>
-          <w:sz w:val="23"/>
-          <w:szCs w:val="23"/>
-          <w:u w:val="single"/>
-          <w:lang w:val="en-US" w:eastAsia="fr-FR"/>
-        </w:rPr>
-        <w:t>https://github.com/DGIWG/sandbox</w:t>
-      </w:r>
-      <w:r>
-        <w:rPr>
-          <w:rFonts w:ascii="Helvetica" w:eastAsia="Times New Roman" w:hAnsi="Helvetica" w:cs="Helvetica"/>
-          <w:color w:val="222222"/>
-          <w:sz w:val="23"/>
-          <w:szCs w:val="23"/>
-          <w:lang w:eastAsia="fr-FR"/>
-        </w:rPr>
-        <w:fldChar w:fldCharType="end"/>
-      </w:r>
+      <w:hyperlink r:id="rId26" w:history="1">
+        <w:r>
+          <w:rPr>
+            <w:rFonts w:ascii="Helvetica" w:eastAsia="Times New Roman" w:hAnsi="Helvetica" w:cs="Helvetica"/>
+            <w:color w:val="006699"/>
+            <w:sz w:val="23"/>
+            <w:szCs w:val="23"/>
+            <w:u w:val="single"/>
+            <w:lang w:val="en-US" w:eastAsia="fr-FR"/>
+          </w:rPr>
+          <w:t>https://github.com/DGIWG/sandbox</w:t>
+        </w:r>
+      </w:hyperlink>
       <w:r>
         <w:rPr>
           <w:rFonts w:ascii="Helvetica" w:eastAsia="Times New Roman" w:hAnsi="Helvetica" w:cs="Helvetica"/>
@@ -2572,57 +1544,19 @@
         </w:rPr>
         <w:t>First draft of DGIWG template document has been generated for testing purposes </w:t>
       </w:r>
-      <w:r>
-        <w:rPr>
-          <w:rFonts w:ascii="Helvetica" w:eastAsia="Times New Roman" w:hAnsi="Helvetica" w:cs="Helvetica"/>
-          <w:color w:val="222222"/>
-          <w:sz w:val="23"/>
-          <w:szCs w:val="23"/>
-          <w:lang w:eastAsia="fr-FR"/>
-        </w:rPr>
-        <w:fldChar w:fldCharType="begin"/>
-      </w:r>
-      <w:r>
-        <w:rPr>
-          <w:rFonts w:ascii="Helvetica" w:eastAsia="Times New Roman" w:hAnsi="Helvetica" w:cs="Helvetica"/>
-          <w:color w:val="222222"/>
-          <w:sz w:val="23"/>
-          <w:szCs w:val="23"/>
-          <w:lang w:val="en-US" w:eastAsia="fr-FR"/>
-        </w:rPr>
-        <w:instrText xml:space="preserve"> HYPERLINK "https://github.com/DGIWG/Management/tree/master/Templates" </w:instrText>
-      </w:r>
-      <w:r>
-        <w:rPr>
-          <w:rFonts w:ascii="Helvetica" w:eastAsia="Times New Roman" w:hAnsi="Helvetica" w:cs="Helvetica"/>
-          <w:color w:val="222222"/>
-          <w:sz w:val="23"/>
-          <w:szCs w:val="23"/>
-          <w:lang w:eastAsia="fr-FR"/>
-        </w:rPr>
-        <w:fldChar w:fldCharType="separate"/>
-      </w:r>
-      <w:r>
-        <w:rPr>
-          <w:rFonts w:ascii="Helvetica" w:eastAsia="Times New Roman" w:hAnsi="Helvetica" w:cs="Helvetica"/>
-          <w:color w:val="006699"/>
-          <w:sz w:val="23"/>
-          <w:szCs w:val="23"/>
-          <w:u w:val="single"/>
-          <w:lang w:val="en-US" w:eastAsia="fr-FR"/>
-        </w:rPr>
-        <w:t>https://github.com/DGIWG/Management/tree/master/Templates</w:t>
-      </w:r>
-      <w:r>
-        <w:rPr>
-          <w:rFonts w:ascii="Helvetica" w:eastAsia="Times New Roman" w:hAnsi="Helvetica" w:cs="Helvetica"/>
-          <w:color w:val="222222"/>
-          <w:sz w:val="23"/>
-          <w:szCs w:val="23"/>
-          <w:lang w:eastAsia="fr-FR"/>
-        </w:rPr>
-        <w:fldChar w:fldCharType="end"/>
-      </w:r>
+      <w:hyperlink r:id="rId27" w:history="1">
+        <w:r>
+          <w:rPr>
+            <w:rFonts w:ascii="Helvetica" w:eastAsia="Times New Roman" w:hAnsi="Helvetica" w:cs="Helvetica"/>
+            <w:color w:val="006699"/>
+            <w:sz w:val="23"/>
+            <w:szCs w:val="23"/>
+            <w:u w:val="single"/>
+            <w:lang w:val="en-US" w:eastAsia="fr-FR"/>
+          </w:rPr>
+          <w:t>https://github.com/DGIWG/Management/tree/master/Templates</w:t>
+        </w:r>
+      </w:hyperlink>
       <w:r>
         <w:rPr>
           <w:rFonts w:ascii="Helvetica" w:eastAsia="Times New Roman" w:hAnsi="Helvetica" w:cs="Helvetica"/>
@@ -2674,7 +1608,7 @@
                     </pic:cNvPicPr>
                   </pic:nvPicPr>
                   <pic:blipFill>
-                    <a:blip r:embed="rId26">
+                    <a:blip r:embed="rId28">
                       <a:extLst>
                         <a:ext uri="{28A0092B-C50C-407E-A947-70E740481C1C}">
                           <a14:useLocalDpi xmlns:a14="http://schemas.microsoft.com/office/drawing/2010/main" val="0"/>
@@ -2782,57 +1716,19 @@
         </w:rPr>
         <w:t>P5.05 group has setup a dedicated repository </w:t>
       </w:r>
-      <w:r>
-        <w:rPr>
-          <w:rFonts w:ascii="Helvetica" w:eastAsia="Times New Roman" w:hAnsi="Helvetica" w:cs="Helvetica"/>
-          <w:color w:val="222222"/>
-          <w:sz w:val="23"/>
-          <w:szCs w:val="23"/>
-          <w:lang w:eastAsia="fr-FR"/>
-        </w:rPr>
-        <w:fldChar w:fldCharType="begin"/>
-      </w:r>
-      <w:r>
-        <w:rPr>
-          <w:rFonts w:ascii="Helvetica" w:eastAsia="Times New Roman" w:hAnsi="Helvetica" w:cs="Helvetica"/>
-          <w:color w:val="222222"/>
-          <w:sz w:val="23"/>
-          <w:szCs w:val="23"/>
-          <w:lang w:val="en-US" w:eastAsia="fr-FR"/>
-        </w:rPr>
-        <w:instrText xml:space="preserve"> HYPERLINK "https://github.com/DGIWG/P5.05-WPS" </w:instrText>
-      </w:r>
-      <w:r>
-        <w:rPr>
-          <w:rFonts w:ascii="Helvetica" w:eastAsia="Times New Roman" w:hAnsi="Helvetica" w:cs="Helvetica"/>
-          <w:color w:val="222222"/>
-          <w:sz w:val="23"/>
-          <w:szCs w:val="23"/>
-          <w:lang w:eastAsia="fr-FR"/>
-        </w:rPr>
-        <w:fldChar w:fldCharType="separate"/>
-      </w:r>
-      <w:r>
-        <w:rPr>
-          <w:rFonts w:ascii="Helvetica" w:eastAsia="Times New Roman" w:hAnsi="Helvetica" w:cs="Helvetica"/>
-          <w:color w:val="006699"/>
-          <w:sz w:val="23"/>
-          <w:szCs w:val="23"/>
-          <w:u w:val="single"/>
-          <w:lang w:val="en-US" w:eastAsia="fr-FR"/>
-        </w:rPr>
-        <w:t>https://github.com/DGIWG/P5.05-WPS</w:t>
-      </w:r>
-      <w:r>
-        <w:rPr>
-          <w:rFonts w:ascii="Helvetica" w:eastAsia="Times New Roman" w:hAnsi="Helvetica" w:cs="Helvetica"/>
-          <w:color w:val="222222"/>
-          <w:sz w:val="23"/>
-          <w:szCs w:val="23"/>
-          <w:lang w:eastAsia="fr-FR"/>
-        </w:rPr>
-        <w:fldChar w:fldCharType="end"/>
-      </w:r>
+      <w:hyperlink r:id="rId29" w:history="1">
+        <w:r>
+          <w:rPr>
+            <w:rFonts w:ascii="Helvetica" w:eastAsia="Times New Roman" w:hAnsi="Helvetica" w:cs="Helvetica"/>
+            <w:color w:val="006699"/>
+            <w:sz w:val="23"/>
+            <w:szCs w:val="23"/>
+            <w:u w:val="single"/>
+            <w:lang w:val="en-US" w:eastAsia="fr-FR"/>
+          </w:rPr>
+          <w:t>https://github.com/DGIWG/P5.05-WPS</w:t>
+        </w:r>
+      </w:hyperlink>
       <w:r>
         <w:rPr>
           <w:rFonts w:ascii="Helvetica" w:eastAsia="Times New Roman" w:hAnsi="Helvetica" w:cs="Helvetica"/>
@@ -2934,7 +1830,7 @@
                     </pic:cNvPicPr>
                   </pic:nvPicPr>
                   <pic:blipFill>
-                    <a:blip r:embed="rId27" cstate="print">
+                    <a:blip r:embed="rId30" cstate="print">
                       <a:extLst>
                         <a:ext uri="{28A0092B-C50C-407E-A947-70E740481C1C}">
                           <a14:useLocalDpi xmlns:a14="http://schemas.microsoft.com/office/drawing/2010/main" val="0"/>
@@ -3058,7 +1954,7 @@
                     </pic:cNvPicPr>
                   </pic:nvPicPr>
                   <pic:blipFill>
-                    <a:blip r:embed="rId28" cstate="print">
+                    <a:blip r:embed="rId31" cstate="print">
                       <a:extLst>
                         <a:ext uri="{28A0092B-C50C-407E-A947-70E740481C1C}">
                           <a14:useLocalDpi xmlns:a14="http://schemas.microsoft.com/office/drawing/2010/main" val="0"/>
@@ -3340,7 +2236,7 @@
                     </pic:cNvPicPr>
                   </pic:nvPicPr>
                   <pic:blipFill>
-                    <a:blip r:embed="rId29" cstate="print">
+                    <a:blip r:embed="rId32" cstate="print">
                       <a:extLst>
                         <a:ext uri="{28A0092B-C50C-407E-A947-70E740481C1C}">
                           <a14:useLocalDpi xmlns:a14="http://schemas.microsoft.com/office/drawing/2010/main" val="0"/>
@@ -3448,7 +2344,7 @@
         </w:rPr>
         <w:t>GitLab is another Git-based repository, offering more or less the same functionalities as GitHub. One of the main difference is that GitLab private repositories are free (public repositories are charged), whereas GitHub offers the opposite (public is free, private is charged). OGC has then investigated use of GitLab and now (announced the 14th of January 2020) offers its own flavor on </w:t>
       </w:r>
-      <w:hyperlink r:id="rId30" w:history="1">
+      <w:hyperlink r:id="rId33" w:history="1">
         <w:r>
           <w:rPr>
             <w:rFonts w:ascii="Helvetica" w:eastAsia="Times New Roman" w:hAnsi="Helvetica" w:cs="Helvetica"/>
@@ -3534,7 +2430,7 @@
                     </pic:cNvPicPr>
                   </pic:nvPicPr>
                   <pic:blipFill>
-                    <a:blip r:embed="rId31" cstate="print">
+                    <a:blip r:embed="rId34" cstate="print">
                       <a:extLst>
                         <a:ext uri="{28A0092B-C50C-407E-A947-70E740481C1C}">
                           <a14:useLocalDpi xmlns:a14="http://schemas.microsoft.com/office/drawing/2010/main" val="0"/>
@@ -3904,7 +2800,7 @@
         </w:rPr>
         <w:t> </w:t>
       </w:r>
-      <w:hyperlink r:id="rId32" w:anchor="Annex" w:history="1">
+      <w:hyperlink r:id="rId35" w:anchor="Annex" w:history="1">
         <w:r>
           <w:rPr>
             <w:rFonts w:ascii="Helvetica" w:eastAsia="Times New Roman" w:hAnsi="Helvetica" w:cs="Helvetica"/>
@@ -3968,7 +2864,7 @@
         </w:rPr>
         <w:t>Access to </w:t>
       </w:r>
-      <w:hyperlink r:id="rId33" w:history="1">
+      <w:hyperlink r:id="rId36" w:history="1">
         <w:r>
           <w:rPr>
             <w:rFonts w:ascii="Helvetica" w:eastAsia="Times New Roman" w:hAnsi="Helvetica" w:cs="Helvetica"/>
@@ -4289,7 +3185,7 @@
         </w:rPr>
         <w:t> on </w:t>
       </w:r>
-      <w:hyperlink r:id="rId34" w:history="1">
+      <w:hyperlink r:id="rId37" w:history="1">
         <w:r>
           <w:rPr>
             <w:rFonts w:ascii="Helvetica" w:eastAsia="Times New Roman" w:hAnsi="Helvetica" w:cs="Helvetica"/>
@@ -4396,7 +3292,6 @@
           <w:lang w:eastAsia="fr-FR"/>
         </w:rPr>
       </w:pPr>
-      <w:bookmarkStart w:id="0" w:name="_GoBack"/>
       <w:r>
         <w:rPr>
           <w:rFonts w:ascii="Helvetica" w:eastAsia="Times New Roman" w:hAnsi="Helvetica" w:cs="Helvetica"/>
@@ -4424,7 +3319,7 @@
                     </pic:cNvPicPr>
                   </pic:nvPicPr>
                   <pic:blipFill>
-                    <a:blip r:embed="rId35" cstate="print">
+                    <a:blip r:embed="rId38" cstate="print">
                       <a:extLst>
                         <a:ext uri="{28A0092B-C50C-407E-A947-70E740481C1C}">
                           <a14:useLocalDpi xmlns:a14="http://schemas.microsoft.com/office/drawing/2010/main" val="0"/>
@@ -4455,7 +3350,6 @@
           </wp:inline>
         </w:drawing>
       </w:r>
-      <w:bookmarkEnd w:id="0"/>
     </w:p>
     <w:p>
       <w:pPr>
@@ -4634,7 +3528,7 @@
         </w:rPr>
         <w:t>This chapter is inspirated from some OGC guidelines to develop OGC reports (</w:t>
       </w:r>
-      <w:hyperlink r:id="rId36" w:history="1">
+      <w:hyperlink r:id="rId39" w:history="1">
         <w:r>
           <w:rPr>
             <w:rFonts w:ascii="Helvetica" w:eastAsia="Times New Roman" w:hAnsi="Helvetica" w:cs="Helvetica"/>
@@ -4703,7 +3597,7 @@
         </w:rPr>
         <w:t> is required to access </w:t>
       </w:r>
-      <w:hyperlink r:id="rId37" w:history="1">
+      <w:hyperlink r:id="rId40" w:history="1">
         <w:r>
           <w:rPr>
             <w:rFonts w:ascii="Helvetica" w:eastAsia="Times New Roman" w:hAnsi="Helvetica" w:cs="Helvetica"/>
@@ -5125,7 +4019,7 @@
         </w:rPr>
         <w:t>Go to the DGIWG project/repository you want to work on (for example </w:t>
       </w:r>
-      <w:hyperlink r:id="rId38" w:history="1">
+      <w:hyperlink r:id="rId41" w:history="1">
         <w:r>
           <w:rPr>
             <w:rFonts w:ascii="Helvetica" w:eastAsia="Times New Roman" w:hAnsi="Helvetica" w:cs="Helvetica"/>
@@ -5194,7 +4088,7 @@
         </w:rPr>
         <w:t>Clone on your machine your version of the repository (your fork that looks like </w:t>
       </w:r>
-      <w:hyperlink r:id="rId39" w:history="1">
+      <w:hyperlink r:id="rId42" w:history="1">
         <w:r>
           <w:rPr>
             <w:rFonts w:ascii="Helvetica" w:eastAsia="Times New Roman" w:hAnsi="Helvetica" w:cs="Helvetica"/>
@@ -5386,9 +4280,27 @@
           <w:color w:val="222222"/>
           <w:lang w:val="en-US" w:eastAsia="fr-FR"/>
         </w:rPr>
-        <w:t>Edit file locally (for example with Atom editor tool, check "Recommended Asciidoc Environment" on </w:t>
-      </w:r>
-      <w:hyperlink r:id="rId40" w:history="1">
+        <w:t xml:space="preserve">Edit file locally (for example with Atom editor tool, check "Recommended </w:t>
+      </w:r>
+      <w:proofErr w:type="spellStart"/>
+      <w:r>
+        <w:rPr>
+          <w:rFonts w:ascii="Helvetica" w:eastAsia="Times New Roman" w:hAnsi="Helvetica" w:cs="Helvetica"/>
+          <w:color w:val="222222"/>
+          <w:lang w:val="en-US" w:eastAsia="fr-FR"/>
+        </w:rPr>
+        <w:t>Asciidoc</w:t>
+      </w:r>
+      <w:proofErr w:type="spellEnd"/>
+      <w:r>
+        <w:rPr>
+          <w:rFonts w:ascii="Helvetica" w:eastAsia="Times New Roman" w:hAnsi="Helvetica" w:cs="Helvetica"/>
+          <w:color w:val="222222"/>
+          <w:lang w:val="en-US" w:eastAsia="fr-FR"/>
+        </w:rPr>
+        <w:t xml:space="preserve"> Environment" on </w:t>
+      </w:r>
+      <w:hyperlink r:id="rId43" w:history="1">
         <w:r>
           <w:rPr>
             <w:rFonts w:ascii="Helvetica" w:eastAsia="Times New Roman" w:hAnsi="Helvetica" w:cs="Helvetica"/>
@@ -5538,7 +4450,7 @@
         </w:rPr>
         <w:t xml:space="preserve"> will push your local changes to your own branch of the repository (</w:t>
       </w:r>
-      <w:hyperlink r:id="rId41" w:history="1">
+      <w:hyperlink r:id="rId44" w:history="1">
         <w:r>
           <w:rPr>
             <w:rFonts w:ascii="Helvetica" w:eastAsia="Times New Roman" w:hAnsi="Helvetica" w:cs="Helvetica"/>
@@ -5573,7 +4485,7 @@
           <w:color w:val="000000"/>
           <w:sz w:val="55"/>
           <w:szCs w:val="55"/>
-          <w:lang w:eastAsia="fr-FR"/>
+          <w:lang w:val="en-US" w:eastAsia="fr-FR"/>
         </w:rPr>
       </w:pPr>
       <w:r>
@@ -5582,88 +4494,30 @@
           <w:color w:val="000000"/>
           <w:sz w:val="55"/>
           <w:szCs w:val="55"/>
-          <w:lang w:eastAsia="fr-FR"/>
-        </w:rPr>
-        <w:t xml:space="preserve">9. </w:t>
-      </w:r>
-      <w:proofErr w:type="spellStart"/>
+          <w:lang w:val="en-US" w:eastAsia="fr-FR"/>
+        </w:rPr>
+        <w:t xml:space="preserve">9. Pulling changes from your </w:t>
+      </w:r>
       <w:r>
         <w:rPr>
           <w:rFonts w:ascii="Helvetica" w:eastAsia="Times New Roman" w:hAnsi="Helvetica" w:cs="Helvetica"/>
           <w:color w:val="000000"/>
           <w:sz w:val="55"/>
           <w:szCs w:val="55"/>
-          <w:lang w:eastAsia="fr-FR"/>
-        </w:rPr>
-        <w:t>Pulling</w:t>
-      </w:r>
-      <w:proofErr w:type="spellEnd"/>
+          <w:lang w:val="en-US" w:eastAsia="fr-FR"/>
+        </w:rPr>
+        <w:t>f</w:t>
+      </w:r>
       <w:r>
         <w:rPr>
           <w:rFonts w:ascii="Helvetica" w:eastAsia="Times New Roman" w:hAnsi="Helvetica" w:cs="Helvetica"/>
           <w:color w:val="000000"/>
           <w:sz w:val="55"/>
           <w:szCs w:val="55"/>
-          <w:lang w:eastAsia="fr-FR"/>
-        </w:rPr>
-        <w:t xml:space="preserve"> changes </w:t>
-      </w:r>
-      <w:proofErr w:type="spellStart"/>
-      <w:r>
-        <w:rPr>
-          <w:rFonts w:ascii="Helvetica" w:eastAsia="Times New Roman" w:hAnsi="Helvetica" w:cs="Helvetica"/>
-          <w:color w:val="000000"/>
-          <w:sz w:val="55"/>
-          <w:szCs w:val="55"/>
-          <w:lang w:eastAsia="fr-FR"/>
-        </w:rPr>
-        <w:t>from</w:t>
-      </w:r>
-      <w:proofErr w:type="spellEnd"/>
-      <w:r>
-        <w:rPr>
-          <w:rFonts w:ascii="Helvetica" w:eastAsia="Times New Roman" w:hAnsi="Helvetica" w:cs="Helvetica"/>
-          <w:color w:val="000000"/>
-          <w:sz w:val="55"/>
-          <w:szCs w:val="55"/>
-          <w:lang w:eastAsia="fr-FR"/>
-        </w:rPr>
-        <w:t xml:space="preserve"> </w:t>
-      </w:r>
-      <w:proofErr w:type="spellStart"/>
-      <w:r>
-        <w:rPr>
-          <w:rFonts w:ascii="Helvetica" w:eastAsia="Times New Roman" w:hAnsi="Helvetica" w:cs="Helvetica"/>
-          <w:color w:val="000000"/>
-          <w:sz w:val="55"/>
-          <w:szCs w:val="55"/>
-          <w:lang w:eastAsia="fr-FR"/>
-        </w:rPr>
-        <w:t>your</w:t>
-      </w:r>
-      <w:proofErr w:type="spellEnd"/>
-      <w:r>
-        <w:rPr>
-          <w:rFonts w:ascii="Helvetica" w:eastAsia="Times New Roman" w:hAnsi="Helvetica" w:cs="Helvetica"/>
-          <w:color w:val="000000"/>
-          <w:sz w:val="55"/>
-          <w:szCs w:val="55"/>
-          <w:lang w:eastAsia="fr-FR"/>
-        </w:rPr>
-        <w:t xml:space="preserve"> </w:t>
-      </w:r>
-      <w:proofErr w:type="spellStart"/>
-      <w:r>
-        <w:rPr>
-          <w:rFonts w:ascii="Helvetica" w:eastAsia="Times New Roman" w:hAnsi="Helvetica" w:cs="Helvetica"/>
-          <w:color w:val="000000"/>
-          <w:sz w:val="55"/>
-          <w:szCs w:val="55"/>
-          <w:lang w:eastAsia="fr-FR"/>
-        </w:rPr>
-        <w:t>branch</w:t>
-      </w:r>
-      <w:proofErr w:type="spellEnd"/>
+          <w:lang w:val="en-US" w:eastAsia="fr-FR"/>
+        </w:rPr>
+        <w:t>ork</w:t>
+      </w:r>
     </w:p>
     <w:p>
       <w:pPr>
@@ -5689,7 +4543,7 @@
         </w:rPr>
         <w:t>create a new pull request (from your own fork on github.com, for example </w:t>
       </w:r>
-      <w:hyperlink r:id="rId42" w:history="1">
+      <w:hyperlink r:id="rId45" w:history="1">
         <w:r>
           <w:rPr>
             <w:rFonts w:ascii="Helvetica" w:eastAsia="Times New Roman" w:hAnsi="Helvetica" w:cs="Helvetica"/>
@@ -5764,7 +4618,7 @@
         </w:rPr>
         <w:t xml:space="preserve"> pull request has then to be discussed and accepted by admin of the DGIWG repo (</w:t>
       </w:r>
-      <w:hyperlink r:id="rId43" w:history="1">
+      <w:hyperlink r:id="rId46" w:history="1">
         <w:r>
           <w:rPr>
             <w:rFonts w:ascii="Helvetica" w:eastAsia="Times New Roman" w:hAnsi="Helvetica" w:cs="Helvetica"/>
@@ -5810,7 +4664,23 @@
           <w:color w:val="222222"/>
           <w:lang w:val="en-US" w:eastAsia="fr-FR"/>
         </w:rPr>
-        <w:t>once your pull request has been accepted by the DGIWG repo, you just need to synchronize your branch again with it by (with Github desktop for example)</w:t>
+        <w:t xml:space="preserve">once your pull request has been accepted by the DGIWG repo, you just need to synchronize your </w:t>
+      </w:r>
+      <w:r>
+        <w:rPr>
+          <w:rFonts w:ascii="Helvetica" w:eastAsia="Times New Roman" w:hAnsi="Helvetica" w:cs="Helvetica"/>
+          <w:color w:val="222222"/>
+          <w:lang w:val="en-US" w:eastAsia="fr-FR"/>
+        </w:rPr>
+        <w:t>fork</w:t>
+      </w:r>
+      <w:r>
+        <w:rPr>
+          <w:rFonts w:ascii="Helvetica" w:eastAsia="Times New Roman" w:hAnsi="Helvetica" w:cs="Helvetica"/>
+          <w:color w:val="222222"/>
+          <w:lang w:val="en-US" w:eastAsia="fr-FR"/>
+        </w:rPr>
+        <w:t xml:space="preserve"> again with it by (with Github desktop for example)</w:t>
       </w:r>
     </w:p>
     <w:p>
@@ -5837,7 +4707,7 @@
         </w:rPr>
         <w:t>comparing your local copy to the DGIWG branch </w:t>
       </w:r>
-      <w:hyperlink r:id="rId44" w:history="1">
+      <w:hyperlink r:id="rId47" w:history="1">
         <w:r>
           <w:rPr>
             <w:rFonts w:ascii="Helvetica" w:eastAsia="Times New Roman" w:hAnsi="Helvetica" w:cs="Helvetica"/>
@@ -5880,88 +4750,6 @@
           <w:lang w:val="en-US" w:eastAsia="fr-FR"/>
         </w:rPr>
         <w:t>make a merge (this will update your local clone of your own repository), then your local Copy = the DGIWG online repo (</w:t>
-      </w:r>
-      <w:hyperlink r:id="rId45" w:history="1">
-        <w:r>
-          <w:rPr>
-            <w:rFonts w:ascii="Helvetica" w:eastAsia="Times New Roman" w:hAnsi="Helvetica" w:cs="Helvetica"/>
-            <w:color w:val="006699"/>
-            <w:u w:val="single"/>
-            <w:lang w:val="en-US" w:eastAsia="fr-FR"/>
-          </w:rPr>
-          <w:t>https://github.com/DGIWG/sandbox</w:t>
-        </w:r>
-      </w:hyperlink>
-      <w:r>
-        <w:rPr>
-          <w:rFonts w:ascii="Helvetica" w:eastAsia="Times New Roman" w:hAnsi="Helvetica" w:cs="Helvetica"/>
-          <w:color w:val="222222"/>
-          <w:lang w:val="en-US" w:eastAsia="fr-FR"/>
-        </w:rPr>
-        <w:t>)</w:t>
-      </w:r>
-    </w:p>
-    <w:p>
-      <w:pPr>
-        <w:numPr>
-          <w:ilvl w:val="1"/>
-          <w:numId w:val="11"/>
-        </w:numPr>
-        <w:shd w:val="clear" w:color="auto" w:fill="FFFFFF"/>
-        <w:spacing w:after="165" w:line="240" w:lineRule="auto"/>
-        <w:ind w:left="690"/>
-        <w:jc w:val="both"/>
-        <w:rPr>
-          <w:rFonts w:ascii="Helvetica" w:eastAsia="Times New Roman" w:hAnsi="Helvetica" w:cs="Helvetica"/>
-          <w:color w:val="222222"/>
-          <w:lang w:val="en-US" w:eastAsia="fr-FR"/>
-        </w:rPr>
-      </w:pPr>
-      <w:r>
-        <w:rPr>
-          <w:rFonts w:ascii="Helvetica" w:eastAsia="Times New Roman" w:hAnsi="Helvetica" w:cs="Helvetica"/>
-          <w:color w:val="222222"/>
-          <w:lang w:val="en-US" w:eastAsia="fr-FR"/>
-        </w:rPr>
-        <w:t>push it to the origin (this will update your online copy </w:t>
-      </w:r>
-      <w:hyperlink r:id="rId46" w:history="1">
-        <w:r>
-          <w:rPr>
-            <w:rFonts w:ascii="Helvetica" w:eastAsia="Times New Roman" w:hAnsi="Helvetica" w:cs="Helvetica"/>
-            <w:color w:val="006699"/>
-            <w:u w:val="single"/>
-            <w:lang w:val="en-US" w:eastAsia="fr-FR"/>
-          </w:rPr>
-          <w:t>https://github.com/yourName/sandbox</w:t>
-        </w:r>
-      </w:hyperlink>
-      <w:r>
-        <w:rPr>
-          <w:rFonts w:ascii="Helvetica" w:eastAsia="Times New Roman" w:hAnsi="Helvetica" w:cs="Helvetica"/>
-          <w:color w:val="222222"/>
-          <w:lang w:val="en-US" w:eastAsia="fr-FR"/>
-        </w:rPr>
-        <w:t>), then </w:t>
-      </w:r>
-      <w:hyperlink r:id="rId47" w:history="1">
-        <w:r>
-          <w:rPr>
-            <w:rFonts w:ascii="Helvetica" w:eastAsia="Times New Roman" w:hAnsi="Helvetica" w:cs="Helvetica"/>
-            <w:color w:val="006699"/>
-            <w:u w:val="single"/>
-            <w:lang w:val="en-US" w:eastAsia="fr-FR"/>
-          </w:rPr>
-          <w:t>https://github.com/yourName/sandbox</w:t>
-        </w:r>
-      </w:hyperlink>
-      <w:r>
-        <w:rPr>
-          <w:rFonts w:ascii="Helvetica" w:eastAsia="Times New Roman" w:hAnsi="Helvetica" w:cs="Helvetica"/>
-          <w:color w:val="222222"/>
-          <w:lang w:val="en-US" w:eastAsia="fr-FR"/>
-        </w:rPr>
-        <w:t> = </w:t>
       </w:r>
       <w:hyperlink r:id="rId48" w:history="1">
         <w:r>
@@ -5974,6 +4762,88 @@
           <w:t>https://github.com/DGIWG/sandbox</w:t>
         </w:r>
       </w:hyperlink>
+      <w:r>
+        <w:rPr>
+          <w:rFonts w:ascii="Helvetica" w:eastAsia="Times New Roman" w:hAnsi="Helvetica" w:cs="Helvetica"/>
+          <w:color w:val="222222"/>
+          <w:lang w:val="en-US" w:eastAsia="fr-FR"/>
+        </w:rPr>
+        <w:t>)</w:t>
+      </w:r>
+    </w:p>
+    <w:p>
+      <w:pPr>
+        <w:numPr>
+          <w:ilvl w:val="1"/>
+          <w:numId w:val="11"/>
+        </w:numPr>
+        <w:shd w:val="clear" w:color="auto" w:fill="FFFFFF"/>
+        <w:spacing w:after="165" w:line="240" w:lineRule="auto"/>
+        <w:ind w:left="690"/>
+        <w:jc w:val="both"/>
+        <w:rPr>
+          <w:rFonts w:ascii="Helvetica" w:eastAsia="Times New Roman" w:hAnsi="Helvetica" w:cs="Helvetica"/>
+          <w:color w:val="222222"/>
+          <w:lang w:val="en-US" w:eastAsia="fr-FR"/>
+        </w:rPr>
+      </w:pPr>
+      <w:r>
+        <w:rPr>
+          <w:rFonts w:ascii="Helvetica" w:eastAsia="Times New Roman" w:hAnsi="Helvetica" w:cs="Helvetica"/>
+          <w:color w:val="222222"/>
+          <w:lang w:val="en-US" w:eastAsia="fr-FR"/>
+        </w:rPr>
+        <w:t>push it to the origin (this will update your online copy </w:t>
+      </w:r>
+      <w:hyperlink r:id="rId49" w:history="1">
+        <w:r>
+          <w:rPr>
+            <w:rFonts w:ascii="Helvetica" w:eastAsia="Times New Roman" w:hAnsi="Helvetica" w:cs="Helvetica"/>
+            <w:color w:val="006699"/>
+            <w:u w:val="single"/>
+            <w:lang w:val="en-US" w:eastAsia="fr-FR"/>
+          </w:rPr>
+          <w:t>https://github.com/yourName/sandbox</w:t>
+        </w:r>
+      </w:hyperlink>
+      <w:r>
+        <w:rPr>
+          <w:rFonts w:ascii="Helvetica" w:eastAsia="Times New Roman" w:hAnsi="Helvetica" w:cs="Helvetica"/>
+          <w:color w:val="222222"/>
+          <w:lang w:val="en-US" w:eastAsia="fr-FR"/>
+        </w:rPr>
+        <w:t>), then </w:t>
+      </w:r>
+      <w:hyperlink r:id="rId50" w:history="1">
+        <w:r>
+          <w:rPr>
+            <w:rFonts w:ascii="Helvetica" w:eastAsia="Times New Roman" w:hAnsi="Helvetica" w:cs="Helvetica"/>
+            <w:color w:val="006699"/>
+            <w:u w:val="single"/>
+            <w:lang w:val="en-US" w:eastAsia="fr-FR"/>
+          </w:rPr>
+          <w:t>https://github.com/yourName/sandbox</w:t>
+        </w:r>
+      </w:hyperlink>
+      <w:r>
+        <w:rPr>
+          <w:rFonts w:ascii="Helvetica" w:eastAsia="Times New Roman" w:hAnsi="Helvetica" w:cs="Helvetica"/>
+          <w:color w:val="222222"/>
+          <w:lang w:val="en-US" w:eastAsia="fr-FR"/>
+        </w:rPr>
+        <w:t> = </w:t>
+      </w:r>
+      <w:hyperlink r:id="rId51" w:history="1">
+        <w:r>
+          <w:rPr>
+            <w:rFonts w:ascii="Helvetica" w:eastAsia="Times New Roman" w:hAnsi="Helvetica" w:cs="Helvetica"/>
+            <w:color w:val="006699"/>
+            <w:u w:val="single"/>
+            <w:lang w:val="en-US" w:eastAsia="fr-FR"/>
+          </w:rPr>
+          <w:t>https://github.com/DGIWG/sandbox</w:t>
+        </w:r>
+      </w:hyperlink>
     </w:p>
     <w:p>
       <w:pPr>
@@ -6062,7 +4932,8 @@
           <w:lang w:val="en-US" w:eastAsia="fr-FR"/>
         </w:rPr>
       </w:pPr>
-      <w:hyperlink r:id="rId49" w:history="1">
+      <w:hyperlink r:id="rId52" w:history="1">
+        <w:proofErr w:type="spellStart"/>
         <w:r>
           <w:rPr>
             <w:rFonts w:ascii="Helvetica" w:eastAsia="Times New Roman" w:hAnsi="Helvetica" w:cs="Helvetica"/>
@@ -6072,7 +4943,19 @@
             <w:u w:val="single"/>
             <w:lang w:val="en-US" w:eastAsia="fr-FR"/>
           </w:rPr>
-          <w:t>Github Flow</w:t>
+          <w:t>Github</w:t>
+        </w:r>
+        <w:proofErr w:type="spellEnd"/>
+        <w:r>
+          <w:rPr>
+            <w:rFonts w:ascii="Helvetica" w:eastAsia="Times New Roman" w:hAnsi="Helvetica" w:cs="Helvetica"/>
+            <w:color w:val="006699"/>
+            <w:sz w:val="23"/>
+            <w:szCs w:val="23"/>
+            <w:u w:val="single"/>
+            <w:lang w:val="en-US" w:eastAsia="fr-FR"/>
+          </w:rPr>
+          <w:t xml:space="preserve"> Flow</w:t>
         </w:r>
       </w:hyperlink>
     </w:p>
@@ -6324,7 +5207,7 @@
         <w:sz w:val="20"/>
       </w:rPr>
     </w:lvl>
-    <w:lvl w:ilvl="2" w:tentative="1">
+    <w:lvl w:ilvl="2">
       <w:start w:val="1"/>
       <w:numFmt w:val="bullet"/>
       <w:lvlText w:val=""/>

</xml_diff>